<commit_message>
algunos retoques al contenido existente
</commit_message>
<xml_diff>
--- a/electiva.docx
+++ b/electiva.docx
@@ -302,7 +302,25 @@
           <w:szCs w:val="28"/>
           <w:lang w:val="es-ES"/>
         </w:rPr>
-        <w:t>ELECTIVA </w:t>
+        <w:t>ELECTIVA</w:t>
+      </w:r>
+      <w:r>
+        <w:rPr>
+          <w:rFonts w:ascii="Calibri" w:eastAsia="Calibri" w:hAnsi="Calibri" w:cs="Calibri"/>
+          <w:sz w:val="28"/>
+          <w:szCs w:val="28"/>
+          <w:lang w:val="es-ES"/>
+        </w:rPr>
+        <w:t xml:space="preserve"> PROFECIONALIZANTE</w:t>
+      </w:r>
+      <w:r>
+        <w:rPr>
+          <w:rFonts w:ascii="Calibri" w:eastAsia="Calibri" w:hAnsi="Calibri" w:cs="Calibri"/>
+          <w:sz w:val="28"/>
+          <w:szCs w:val="28"/>
+          <w:lang w:val="es-ES"/>
+        </w:rPr>
+        <w:t> </w:t>
       </w:r>
     </w:p>
     <w:p>
@@ -350,6 +368,17 @@
           <w:szCs w:val="28"/>
           <w:lang w:val="es-ES"/>
         </w:rPr>
+        <w:t>Luis Bessewell Feliz Feliz</w:t>
+      </w:r>
+      <w:bookmarkStart w:id="0" w:name="_GoBack"/>
+      <w:bookmarkEnd w:id="0"/>
+      <w:r>
+        <w:rPr>
+          <w:rFonts w:ascii="Calibri" w:eastAsia="Calibri" w:hAnsi="Calibri" w:cs="Calibri"/>
+          <w:sz w:val="28"/>
+          <w:szCs w:val="28"/>
+          <w:lang w:val="es-ES"/>
+        </w:rPr>
         <w:t> </w:t>
       </w:r>
     </w:p>
@@ -448,9 +477,19 @@
       </w:r>
     </w:p>
     <w:p>
-      <w:r>
-        <w:rPr>
-          <w:rFonts w:ascii="Arial" w:hAnsi="Arial" w:cs="Arial"/>
+      <w:pPr>
+        <w:jc w:val="both"/>
+        <w:rPr>
+          <w:rFonts w:ascii="Arial" w:hAnsi="Arial" w:cs="Arial"/>
+          <w:sz w:val="24"/>
+          <w:szCs w:val="24"/>
+        </w:rPr>
+      </w:pPr>
+      <w:r>
+        <w:rPr>
+          <w:rFonts w:ascii="Arial" w:hAnsi="Arial" w:cs="Arial"/>
+          <w:sz w:val="24"/>
+          <w:szCs w:val="24"/>
           <w:lang w:val="es-ES"/>
         </w:rPr>
         <w:t>Una</w:t>
@@ -458,40 +497,295 @@
       <w:r>
         <w:rPr>
           <w:rFonts w:ascii="Arial" w:hAnsi="Arial" w:cs="Arial"/>
+          <w:sz w:val="24"/>
+          <w:szCs w:val="24"/>
           <w:lang w:val="es-ES"/>
         </w:rPr>
         <w:t xml:space="preserve"> página web</w:t>
       </w:r>
-      <w:bookmarkStart w:id="0" w:name="_GoBack"/>
-      <w:bookmarkEnd w:id="0"/>
-      <w:r>
-        <w:t>, es un conjunto de documentos (webs) interconectados por enlaces de hipertexto, disponibles en Internet que se pueden comunicar a través de la tecnología digital. Se entiende por “hipertexto” la mezcla de textos, gráficos y archivos de todo tipo, en un mismo documento. Web no son sinónimo de Internet; Internet es la red de redes donde reside toda la información, siendo un entorno de aprendizaje abierto, más allá de las instituciones educativas formales. La web es un subconjunto de Internet que contiene información a la que se puede acceder usando un navegador. Tanto el correo electrónico, como facebook, twitter, wikis, blogs, juegos, etc. son parte de Internet, pero no la web.</w:t>
-      </w:r>
-    </w:p>
-    <w:p>
-      <w:pPr>
-        <w:rPr>
-          <w:rFonts w:ascii="Arial" w:hAnsi="Arial" w:cs="Arial"/>
-          <w:sz w:val="28"/>
-          <w:szCs w:val="28"/>
-          <w:lang w:val="es-ES"/>
-        </w:rPr>
-      </w:pPr>
-    </w:p>
-    <w:p>
-      <w:pPr>
-        <w:rPr>
-          <w:rFonts w:ascii="Arial" w:hAnsi="Arial" w:cs="Arial"/>
-          <w:sz w:val="28"/>
-          <w:szCs w:val="28"/>
-          <w:lang w:val="es-ES"/>
-        </w:rPr>
-      </w:pPr>
-      <w:r>
-        <w:rPr>
-          <w:rFonts w:ascii="Arial" w:hAnsi="Arial" w:cs="Arial"/>
-          <w:sz w:val="28"/>
-          <w:szCs w:val="28"/>
+      <w:r>
+        <w:rPr>
+          <w:rFonts w:ascii="Arial" w:hAnsi="Arial" w:cs="Arial"/>
+          <w:sz w:val="24"/>
+          <w:szCs w:val="24"/>
+        </w:rPr>
+        <w:t>, es un conjunto de documentos (webs) interconectados por enlaces de hipertexto, disponibles en Internet que se pueden comunicar a través de la tecnología digital. Se entiende por “hipertexto” la mezcla de textos, gráficos y archivos de todo tipo, en un mismo documento. Web no son sinónimo de Internet; Internet es la red de redes donde reside toda la información, siendo un entorno de aprendizaje abierto, más allá de las instituciones educativas formales.</w:t>
+      </w:r>
+    </w:p>
+    <w:p>
+      <w:pPr>
+        <w:jc w:val="both"/>
+        <w:rPr>
+          <w:rFonts w:ascii="Arial" w:hAnsi="Arial" w:cs="Arial"/>
+          <w:sz w:val="24"/>
+          <w:szCs w:val="24"/>
+        </w:rPr>
+      </w:pPr>
+      <w:r>
+        <w:rPr>
+          <w:rFonts w:ascii="Arial" w:hAnsi="Arial" w:cs="Arial"/>
+          <w:sz w:val="24"/>
+          <w:szCs w:val="24"/>
+        </w:rPr>
+        <w:t>La</w:t>
+      </w:r>
+      <w:r>
+        <w:rPr>
+          <w:rFonts w:ascii="Arial" w:hAnsi="Arial" w:cs="Arial"/>
+          <w:sz w:val="24"/>
+          <w:szCs w:val="24"/>
+        </w:rPr>
+        <w:t xml:space="preserve"> </w:t>
+      </w:r>
+      <w:r>
+        <w:rPr>
+          <w:rFonts w:ascii="Arial" w:hAnsi="Arial" w:cs="Arial"/>
+          <w:sz w:val="24"/>
+          <w:szCs w:val="24"/>
+        </w:rPr>
+        <w:t>web es un subconjunto de Internet que contiene información a la que se puede acceder usando un navegador. Tanto el correo electrónico, como facebook, twitter, wikis, blogs, juegos, etc. son parte de Internet, pero no la web.</w:t>
+      </w:r>
+    </w:p>
+    <w:p>
+      <w:pPr>
+        <w:jc w:val="both"/>
+      </w:pPr>
+      <w:r>
+        <w:rPr>
+          <w:rFonts w:ascii="Arial" w:hAnsi="Arial" w:cs="Arial"/>
+          <w:sz w:val="24"/>
+          <w:szCs w:val="24"/>
+          <w:lang w:val="es-ES"/>
+        </w:rPr>
+        <w:t xml:space="preserve">Este proyecto pretende desarrollar una </w:t>
+      </w:r>
+      <w:r>
+        <w:rPr>
+          <w:rFonts w:ascii="Arial" w:hAnsi="Arial" w:cs="Arial"/>
+          <w:sz w:val="24"/>
+          <w:szCs w:val="24"/>
+          <w:lang w:val="es-ES"/>
+        </w:rPr>
+        <w:t>página</w:t>
+      </w:r>
+      <w:r>
+        <w:rPr>
+          <w:rFonts w:ascii="Arial" w:hAnsi="Arial" w:cs="Arial"/>
+          <w:sz w:val="24"/>
+          <w:szCs w:val="24"/>
+          <w:lang w:val="es-ES"/>
+        </w:rPr>
+        <w:t xml:space="preserve"> web capaz de hacer entender a las personas lo que necesitan a la hora de comprar un computador y ma</w:t>
+      </w:r>
+      <w:r>
+        <w:rPr>
+          <w:rFonts w:ascii="Arial" w:hAnsi="Arial" w:cs="Arial"/>
+          <w:sz w:val="24"/>
+          <w:szCs w:val="24"/>
+          <w:lang w:val="es-ES"/>
+        </w:rPr>
+        <w:t>n</w:t>
+      </w:r>
+      <w:r>
+        <w:rPr>
+          <w:rFonts w:ascii="Arial" w:hAnsi="Arial" w:cs="Arial"/>
+          <w:sz w:val="24"/>
+          <w:szCs w:val="24"/>
+          <w:lang w:val="es-ES"/>
+        </w:rPr>
+        <w:t>te</w:t>
+      </w:r>
+      <w:r>
+        <w:rPr>
+          <w:rFonts w:ascii="Arial" w:hAnsi="Arial" w:cs="Arial"/>
+          <w:sz w:val="24"/>
+          <w:szCs w:val="24"/>
+          <w:lang w:val="es-ES"/>
+        </w:rPr>
+        <w:t>ne</w:t>
+      </w:r>
+      <w:r>
+        <w:rPr>
+          <w:rFonts w:ascii="Arial" w:hAnsi="Arial" w:cs="Arial"/>
+          <w:sz w:val="24"/>
+          <w:szCs w:val="24"/>
+          <w:lang w:val="es-ES"/>
+        </w:rPr>
+        <w:t>rse actu</w:t>
+      </w:r>
+      <w:r>
+        <w:rPr>
+          <w:rFonts w:ascii="Arial" w:hAnsi="Arial" w:cs="Arial"/>
+          <w:sz w:val="24"/>
+          <w:szCs w:val="24"/>
+          <w:lang w:val="es-ES"/>
+        </w:rPr>
+        <w:t>a</w:t>
+      </w:r>
+      <w:r>
+        <w:rPr>
+          <w:rFonts w:ascii="Arial" w:hAnsi="Arial" w:cs="Arial"/>
+          <w:sz w:val="24"/>
+          <w:szCs w:val="24"/>
+          <w:lang w:val="es-ES"/>
+        </w:rPr>
+        <w:t>lizados sobre los últimos co</w:t>
+      </w:r>
+      <w:r>
+        <w:rPr>
+          <w:rFonts w:ascii="Arial" w:hAnsi="Arial" w:cs="Arial"/>
+          <w:sz w:val="24"/>
+          <w:szCs w:val="24"/>
+          <w:lang w:val="es-ES"/>
+        </w:rPr>
+        <w:t>mponentes que hay en el mercado. Este s</w:t>
+      </w:r>
+      <w:r>
+        <w:rPr>
+          <w:rFonts w:ascii="Arial" w:hAnsi="Arial" w:cs="Arial"/>
+          <w:sz w:val="24"/>
+          <w:szCs w:val="24"/>
+          <w:lang w:val="es-ES"/>
+        </w:rPr>
+        <w:t xml:space="preserve">urge por la necesidad de </w:t>
+      </w:r>
+      <w:r>
+        <w:rPr>
+          <w:rFonts w:ascii="Arial" w:hAnsi="Arial" w:cs="Arial"/>
+          <w:sz w:val="24"/>
+          <w:szCs w:val="24"/>
+          <w:lang w:val="es-ES"/>
+        </w:rPr>
+        <w:t>las person</w:t>
+      </w:r>
+      <w:r>
+        <w:rPr>
+          <w:rFonts w:ascii="Arial" w:hAnsi="Arial" w:cs="Arial"/>
+          <w:sz w:val="24"/>
+          <w:szCs w:val="24"/>
+          <w:lang w:val="es-ES"/>
+        </w:rPr>
+        <w:t>as que precisan de</w:t>
+      </w:r>
+      <w:r>
+        <w:rPr>
+          <w:rFonts w:ascii="Arial" w:hAnsi="Arial" w:cs="Arial"/>
+          <w:sz w:val="24"/>
+          <w:szCs w:val="24"/>
+          <w:lang w:val="es-ES"/>
+        </w:rPr>
+        <w:t xml:space="preserve"> u</w:t>
+      </w:r>
+      <w:r>
+        <w:rPr>
+          <w:rFonts w:ascii="Arial" w:hAnsi="Arial" w:cs="Arial"/>
+          <w:sz w:val="24"/>
+          <w:szCs w:val="24"/>
+          <w:lang w:val="es-ES"/>
+        </w:rPr>
+        <w:t>n computador y gastan miles de dólares pudiendo estos comprar el computador que cumpla sus necesidades por un precio más bajo.</w:t>
+      </w:r>
+    </w:p>
+    <w:p>
+      <w:pPr>
+        <w:jc w:val="both"/>
+        <w:rPr>
+          <w:rFonts w:ascii="Arial" w:hAnsi="Arial" w:cs="Arial"/>
+          <w:sz w:val="24"/>
+          <w:szCs w:val="24"/>
+          <w:lang w:val="es-ES"/>
+        </w:rPr>
+      </w:pPr>
+      <w:r>
+        <w:rPr>
+          <w:rFonts w:ascii="Arial" w:hAnsi="Arial" w:cs="Arial"/>
+          <w:sz w:val="24"/>
+          <w:szCs w:val="24"/>
+          <w:lang w:val="es-ES"/>
+        </w:rPr>
+        <w:t>Personas que armar un computador muchas veces no pueden hacerlo porque no tiene el conocimiento necesario para hacer esto.</w:t>
+      </w:r>
+    </w:p>
+    <w:p>
+      <w:pPr>
+        <w:jc w:val="both"/>
+        <w:rPr>
+          <w:rFonts w:ascii="Arial" w:hAnsi="Arial" w:cs="Arial"/>
+          <w:sz w:val="24"/>
+          <w:szCs w:val="24"/>
+          <w:lang w:val="es-ES"/>
+        </w:rPr>
+      </w:pPr>
+      <w:r>
+        <w:rPr>
+          <w:rFonts w:ascii="Arial" w:hAnsi="Arial" w:cs="Arial"/>
+          <w:sz w:val="24"/>
+          <w:szCs w:val="24"/>
+          <w:lang w:val="es-ES"/>
+        </w:rPr>
+        <w:t xml:space="preserve">El conocimiento necesario sobre cada componente de un computador es necesario cunado se compra un computador por componentes. Conocer las temperaturas las piezas compatibles y no lo son con otros componentes, </w:t>
+      </w:r>
+      <w:r>
+        <w:rPr>
+          <w:rFonts w:ascii="Arial" w:hAnsi="Arial" w:cs="Arial"/>
+          <w:sz w:val="24"/>
+          <w:szCs w:val="24"/>
+          <w:lang w:val="es-ES"/>
+        </w:rPr>
+        <w:t>cuál</w:t>
+      </w:r>
+      <w:r>
+        <w:rPr>
+          <w:rFonts w:ascii="Arial" w:hAnsi="Arial" w:cs="Arial"/>
+          <w:sz w:val="24"/>
+          <w:szCs w:val="24"/>
+          <w:lang w:val="es-ES"/>
+        </w:rPr>
+        <w:t xml:space="preserve"> es su función</w:t>
+      </w:r>
+      <w:r>
+        <w:rPr>
+          <w:rFonts w:ascii="Arial" w:hAnsi="Arial" w:cs="Arial"/>
+          <w:sz w:val="24"/>
+          <w:szCs w:val="24"/>
+          <w:lang w:val="es-ES"/>
+        </w:rPr>
+        <w:t xml:space="preserve"> y como hacer más eficaz su uso.</w:t>
+      </w:r>
+    </w:p>
+    <w:p>
+      <w:pPr>
+        <w:rPr>
+          <w:rFonts w:ascii="Arial" w:hAnsi="Arial" w:cs="Arial"/>
+          <w:sz w:val="24"/>
+          <w:szCs w:val="24"/>
+          <w:lang w:val="es-ES"/>
+        </w:rPr>
+      </w:pPr>
+      <w:r>
+        <w:rPr>
+          <w:rFonts w:ascii="Arial" w:hAnsi="Arial" w:cs="Arial"/>
+          <w:sz w:val="24"/>
+          <w:szCs w:val="24"/>
+          <w:lang w:val="es-ES"/>
+        </w:rPr>
+        <w:t xml:space="preserve">   </w:t>
+      </w:r>
+    </w:p>
+    <w:p>
+      <w:pPr>
+        <w:rPr>
+          <w:rFonts w:ascii="Arial" w:hAnsi="Arial" w:cs="Arial"/>
+          <w:sz w:val="24"/>
+          <w:szCs w:val="24"/>
+          <w:lang w:val="es-ES"/>
+        </w:rPr>
+      </w:pPr>
+      <w:r>
+        <w:rPr>
+          <w:rFonts w:ascii="Arial" w:hAnsi="Arial" w:cs="Arial"/>
+          <w:sz w:val="24"/>
+          <w:szCs w:val="24"/>
           <w:lang w:val="es-ES"/>
         </w:rPr>
         <w:br w:type="page"/>
@@ -561,7 +855,6 @@
         </w:rPr>
         <w:t xml:space="preserve">La web ha evolucionado desde su creación el año 1966, con la primera red </w:t>
       </w:r>
-      <w:proofErr w:type="spellStart"/>
       <w:r>
         <w:rPr>
           <w:rFonts w:ascii="Arial" w:hAnsi="Arial" w:cs="Arial"/>
@@ -582,7 +875,6 @@
         </w:rPr>
         <w:t>net</w:t>
       </w:r>
-      <w:proofErr w:type="spellEnd"/>
       <w:r>
         <w:rPr>
           <w:rFonts w:ascii="Arial" w:hAnsi="Arial" w:cs="Arial"/>
@@ -832,93 +1124,14 @@
           <w:lang w:val="es-ES"/>
         </w:rPr>
       </w:pPr>
-    </w:p>
-    <w:p>
-      <w:pPr>
-        <w:rPr>
-          <w:rFonts w:ascii="Arial" w:hAnsi="Arial" w:cs="Arial"/>
-          <w:sz w:val="28"/>
-          <w:szCs w:val="28"/>
-          <w:lang w:val="es-ES"/>
-        </w:rPr>
-      </w:pPr>
-    </w:p>
-    <w:p>
-      <w:pPr>
-        <w:rPr>
-          <w:rFonts w:ascii="Arial" w:hAnsi="Arial" w:cs="Arial"/>
-          <w:sz w:val="28"/>
-          <w:szCs w:val="28"/>
-          <w:lang w:val="es-ES"/>
-        </w:rPr>
-      </w:pPr>
-    </w:p>
-    <w:p>
-      <w:pPr>
-        <w:rPr>
-          <w:rFonts w:ascii="Arial" w:hAnsi="Arial" w:cs="Arial"/>
-          <w:sz w:val="28"/>
-          <w:szCs w:val="28"/>
-          <w:lang w:val="es-ES"/>
-        </w:rPr>
-      </w:pPr>
-    </w:p>
-    <w:p>
-      <w:pPr>
-        <w:rPr>
-          <w:rFonts w:ascii="Arial" w:hAnsi="Arial" w:cs="Arial"/>
-          <w:sz w:val="28"/>
-          <w:szCs w:val="28"/>
-          <w:lang w:val="es-ES"/>
-        </w:rPr>
-      </w:pPr>
-    </w:p>
-    <w:p>
-      <w:pPr>
-        <w:rPr>
-          <w:rFonts w:ascii="Arial" w:hAnsi="Arial" w:cs="Arial"/>
-          <w:sz w:val="28"/>
-          <w:szCs w:val="28"/>
-          <w:lang w:val="es-ES"/>
-        </w:rPr>
-      </w:pPr>
-    </w:p>
-    <w:p>
-      <w:pPr>
-        <w:rPr>
-          <w:rFonts w:ascii="Arial" w:hAnsi="Arial" w:cs="Arial"/>
-          <w:sz w:val="28"/>
-          <w:szCs w:val="28"/>
-          <w:lang w:val="es-ES"/>
-        </w:rPr>
-      </w:pPr>
-    </w:p>
-    <w:p>
-      <w:pPr>
-        <w:rPr>
-          <w:rFonts w:ascii="Arial" w:hAnsi="Arial" w:cs="Arial"/>
-          <w:sz w:val="28"/>
-          <w:szCs w:val="28"/>
-          <w:lang w:val="es-ES"/>
-        </w:rPr>
-      </w:pPr>
-    </w:p>
-    <w:p>
-      <w:pPr>
-        <w:rPr>
-          <w:rFonts w:ascii="Arial" w:hAnsi="Arial" w:cs="Arial"/>
-          <w:sz w:val="28"/>
-          <w:szCs w:val="28"/>
-          <w:lang w:val="es-ES"/>
-        </w:rPr>
-      </w:pPr>
-      <w:r>
-        <w:rPr>
-          <w:rFonts w:ascii="Arial" w:hAnsi="Arial" w:cs="Arial"/>
-          <w:sz w:val="28"/>
-          <w:szCs w:val="28"/>
-          <w:lang w:val="es-ES"/>
-        </w:rPr>
+      <w:r>
+        <w:rPr>
+          <w:rFonts w:ascii="Arial" w:hAnsi="Arial" w:cs="Arial"/>
+          <w:sz w:val="28"/>
+          <w:szCs w:val="28"/>
+          <w:lang w:val="es-ES"/>
+        </w:rPr>
+        <w:lastRenderedPageBreak/>
         <w:t>JUSTIFICACIÓN</w:t>
       </w:r>
     </w:p>
@@ -1209,6 +1422,7 @@
           <w:szCs w:val="28"/>
           <w:lang w:val="es-ES"/>
         </w:rPr>
+        <w:lastRenderedPageBreak/>
         <w:t>OBJETIVOS GENERALES</w:t>
       </w:r>
     </w:p>
@@ -1306,7 +1520,7 @@
       <w:pPr>
         <w:rPr>
           <w:rFonts w:ascii="Arial" w:hAnsi="Arial" w:cs="Arial"/>
-          <w:sz w:val="28"/>
+          <w:sz w:val="24"/>
           <w:szCs w:val="28"/>
           <w:lang w:val="es-ES"/>
         </w:rPr>
@@ -1320,6 +1534,53 @@
         </w:rPr>
         <w:t>3.Personalizar página web.</w:t>
       </w:r>
+    </w:p>
+    <w:p>
+      <w:pPr>
+        <w:rPr>
+          <w:rFonts w:ascii="Arial" w:hAnsi="Arial" w:cs="Arial"/>
+          <w:sz w:val="24"/>
+          <w:szCs w:val="28"/>
+          <w:lang w:val="es-ES"/>
+        </w:rPr>
+      </w:pPr>
+      <w:r>
+        <w:rPr>
+          <w:rFonts w:ascii="Arial" w:hAnsi="Arial" w:cs="Arial"/>
+          <w:sz w:val="24"/>
+          <w:szCs w:val="28"/>
+          <w:lang w:val="es-ES"/>
+        </w:rPr>
+        <w:t>4.Desglosar las informaciones sobre cada componente.</w:t>
+      </w:r>
+    </w:p>
+    <w:p>
+      <w:pPr>
+        <w:rPr>
+          <w:rFonts w:ascii="Arial" w:hAnsi="Arial" w:cs="Arial"/>
+          <w:sz w:val="28"/>
+          <w:szCs w:val="28"/>
+          <w:lang w:val="es-ES"/>
+        </w:rPr>
+      </w:pPr>
+      <w:r>
+        <w:rPr>
+          <w:rFonts w:ascii="Arial" w:hAnsi="Arial" w:cs="Arial"/>
+          <w:sz w:val="24"/>
+          <w:szCs w:val="28"/>
+          <w:lang w:val="es-ES"/>
+        </w:rPr>
+        <w:t>5.</w:t>
+      </w:r>
+      <w:r>
+        <w:rPr>
+          <w:rFonts w:ascii="Arial" w:hAnsi="Arial" w:cs="Arial"/>
+          <w:sz w:val="24"/>
+          <w:szCs w:val="28"/>
+          <w:lang w:val="es-ES"/>
+        </w:rPr>
+        <w:t>Proveer la información que los usuarios necesitan para la comprensión de los  diferentes usos del computador y cual necesita.</w:t>
+      </w:r>
       <w:r>
         <w:rPr>
           <w:rFonts w:ascii="Arial" w:hAnsi="Arial" w:cs="Arial"/>
@@ -1329,6 +1590,146 @@
         </w:rPr>
         <w:br/>
       </w:r>
+    </w:p>
+    <w:p>
+      <w:pPr>
+        <w:rPr>
+          <w:rFonts w:ascii="Arial" w:hAnsi="Arial" w:cs="Arial"/>
+          <w:sz w:val="28"/>
+          <w:szCs w:val="28"/>
+          <w:lang w:val="es-ES"/>
+        </w:rPr>
+      </w:pPr>
+    </w:p>
+    <w:p>
+      <w:pPr>
+        <w:rPr>
+          <w:rFonts w:ascii="Arial" w:hAnsi="Arial" w:cs="Arial"/>
+          <w:sz w:val="28"/>
+          <w:szCs w:val="28"/>
+          <w:lang w:val="es-ES"/>
+        </w:rPr>
+      </w:pPr>
+    </w:p>
+    <w:p>
+      <w:pPr>
+        <w:rPr>
+          <w:rFonts w:ascii="Arial" w:hAnsi="Arial" w:cs="Arial"/>
+          <w:sz w:val="28"/>
+          <w:szCs w:val="28"/>
+          <w:lang w:val="es-ES"/>
+        </w:rPr>
+      </w:pPr>
+    </w:p>
+    <w:p>
+      <w:pPr>
+        <w:rPr>
+          <w:rFonts w:ascii="Arial" w:hAnsi="Arial" w:cs="Arial"/>
+          <w:sz w:val="28"/>
+          <w:szCs w:val="28"/>
+          <w:lang w:val="es-ES"/>
+        </w:rPr>
+      </w:pPr>
+    </w:p>
+    <w:p>
+      <w:pPr>
+        <w:rPr>
+          <w:rFonts w:ascii="Arial" w:hAnsi="Arial" w:cs="Arial"/>
+          <w:sz w:val="28"/>
+          <w:szCs w:val="28"/>
+          <w:lang w:val="es-ES"/>
+        </w:rPr>
+      </w:pPr>
+    </w:p>
+    <w:p>
+      <w:pPr>
+        <w:rPr>
+          <w:rFonts w:ascii="Arial" w:hAnsi="Arial" w:cs="Arial"/>
+          <w:sz w:val="28"/>
+          <w:szCs w:val="28"/>
+          <w:lang w:val="es-ES"/>
+        </w:rPr>
+      </w:pPr>
+    </w:p>
+    <w:p>
+      <w:pPr>
+        <w:rPr>
+          <w:rFonts w:ascii="Arial" w:hAnsi="Arial" w:cs="Arial"/>
+          <w:sz w:val="28"/>
+          <w:szCs w:val="28"/>
+          <w:lang w:val="es-ES"/>
+        </w:rPr>
+      </w:pPr>
+    </w:p>
+    <w:p>
+      <w:pPr>
+        <w:rPr>
+          <w:rFonts w:ascii="Arial" w:hAnsi="Arial" w:cs="Arial"/>
+          <w:sz w:val="28"/>
+          <w:szCs w:val="28"/>
+          <w:lang w:val="es-ES"/>
+        </w:rPr>
+      </w:pPr>
+    </w:p>
+    <w:p>
+      <w:pPr>
+        <w:rPr>
+          <w:rFonts w:ascii="Arial" w:hAnsi="Arial" w:cs="Arial"/>
+          <w:sz w:val="28"/>
+          <w:szCs w:val="28"/>
+          <w:lang w:val="es-ES"/>
+        </w:rPr>
+      </w:pPr>
+    </w:p>
+    <w:p>
+      <w:pPr>
+        <w:rPr>
+          <w:rFonts w:ascii="Arial" w:hAnsi="Arial" w:cs="Arial"/>
+          <w:sz w:val="28"/>
+          <w:szCs w:val="28"/>
+          <w:lang w:val="es-ES"/>
+        </w:rPr>
+      </w:pPr>
+    </w:p>
+    <w:p>
+      <w:pPr>
+        <w:rPr>
+          <w:rFonts w:ascii="Arial" w:hAnsi="Arial" w:cs="Arial"/>
+          <w:sz w:val="28"/>
+          <w:szCs w:val="28"/>
+          <w:lang w:val="es-ES"/>
+        </w:rPr>
+      </w:pPr>
+    </w:p>
+    <w:p>
+      <w:pPr>
+        <w:rPr>
+          <w:rFonts w:ascii="Arial" w:hAnsi="Arial" w:cs="Arial"/>
+          <w:sz w:val="28"/>
+          <w:szCs w:val="28"/>
+          <w:lang w:val="es-ES"/>
+        </w:rPr>
+      </w:pPr>
+    </w:p>
+    <w:p>
+      <w:pPr>
+        <w:rPr>
+          <w:rFonts w:ascii="Arial" w:hAnsi="Arial" w:cs="Arial"/>
+          <w:sz w:val="28"/>
+          <w:szCs w:val="28"/>
+          <w:lang w:val="es-ES"/>
+        </w:rPr>
+      </w:pPr>
+    </w:p>
+    <w:p>
+      <w:pPr>
+        <w:rPr>
+          <w:rFonts w:ascii="Arial" w:hAnsi="Arial" w:cs="Arial"/>
+          <w:sz w:val="28"/>
+          <w:szCs w:val="28"/>
+          <w:lang w:val="es-ES"/>
+        </w:rPr>
+      </w:pPr>
     </w:p>
     <w:p>
       <w:pPr>
@@ -2493,7 +2894,7 @@
 </file>
 
 <file path=customXml/itemProps1.xml><?xml version="1.0" encoding="utf-8"?>
-<ds:datastoreItem xmlns:ds="http://schemas.openxmlformats.org/officeDocument/2006/customXml" ds:itemID="{1AC84EE6-94F6-47E2-B0F1-89441CCC9321}">
+<ds:datastoreItem xmlns:ds="http://schemas.openxmlformats.org/officeDocument/2006/customXml" ds:itemID="{54344AB5-5DD9-4331-9547-6FB0520DAA45}">
   <ds:schemaRefs>
     <ds:schemaRef ds:uri="http://schemas.openxmlformats.org/officeDocument/2006/bibliography"/>
   </ds:schemaRefs>

</xml_diff>

<commit_message>
se agrego patron de diseño al proyecto
</commit_message>
<xml_diff>
--- a/electiva.docx
+++ b/electiva.docx
@@ -5,7 +5,7 @@
     <w:p>
       <w:pPr>
         <w:rPr>
-          <w:rFonts w:ascii="Arial" w:hAnsi="Arial" w:cs="Arial"/>
+          <w:rFonts w:ascii="Times New Roman" w:hAnsi="Times New Roman" w:cs="Times New Roman"/>
           <w:sz w:val="28"/>
           <w:szCs w:val="28"/>
           <w:lang w:val="es-ES"/>
@@ -13,6 +13,7 @@
       </w:pPr>
       <w:r>
         <w:rPr>
+          <w:rFonts w:ascii="Times New Roman" w:hAnsi="Times New Roman" w:cs="Times New Roman"/>
           <w:noProof/>
           <w:lang w:val="en-US"/>
         </w:rPr>
@@ -73,13 +74,13 @@
         <w:ind w:left="720" w:hanging="720"/>
         <w:jc w:val="center"/>
         <w:rPr>
-          <w:rFonts w:ascii="Calibri" w:eastAsia="Calibri" w:hAnsi="Calibri" w:cs="Calibri"/>
-          <w:lang w:val="es-ES"/>
-        </w:rPr>
-      </w:pPr>
-      <w:r>
-        <w:rPr>
-          <w:rFonts w:ascii="Calibri" w:eastAsia="Calibri" w:hAnsi="Calibri" w:cs="Calibri"/>
+          <w:rFonts w:ascii="Times New Roman" w:eastAsia="Calibri" w:hAnsi="Times New Roman" w:cs="Times New Roman"/>
+          <w:lang w:val="es-ES"/>
+        </w:rPr>
+      </w:pPr>
+      <w:r>
+        <w:rPr>
+          <w:rFonts w:ascii="Times New Roman" w:eastAsia="Calibri" w:hAnsi="Times New Roman" w:cs="Times New Roman"/>
           <w:lang w:val="es-ES"/>
         </w:rPr>
         <w:t> </w:t>
@@ -534,7 +535,7 @@
           <w:ilvl w:val="0"/>
           <w:numId w:val="3"/>
         </w:numPr>
-        <w:jc w:val="center"/>
+        <w:spacing w:line="480" w:lineRule="auto"/>
         <w:rPr>
           <w:rFonts w:ascii="Times New Roman" w:hAnsi="Times New Roman" w:cs="Times New Roman"/>
           <w:sz w:val="28"/>
@@ -582,6 +583,7 @@
       <w:pPr>
         <w:pStyle w:val="Prrafodelista"/>
         <w:spacing w:line="480" w:lineRule="auto"/>
+        <w:ind w:firstLine="696"/>
         <w:rPr>
           <w:rFonts w:ascii="Times New Roman" w:hAnsi="Times New Roman" w:cs="Times New Roman"/>
           <w:sz w:val="28"/>
@@ -739,8 +741,9 @@
       <w:pPr>
         <w:pStyle w:val="Prrafodelista"/>
         <w:spacing w:line="480" w:lineRule="auto"/>
-        <w:rPr>
-          <w:rFonts w:ascii="Arial" w:hAnsi="Arial" w:cs="Arial"/>
+        <w:ind w:firstLine="696"/>
+        <w:rPr>
+          <w:rFonts w:ascii="Times New Roman" w:hAnsi="Times New Roman" w:cs="Times New Roman"/>
           <w:color w:val="222222"/>
           <w:sz w:val="21"/>
           <w:szCs w:val="21"/>
@@ -1018,7 +1021,6 @@
           <w:sz w:val="28"/>
           <w:szCs w:val="28"/>
         </w:rPr>
-        <w:lastRenderedPageBreak/>
         <w:t xml:space="preserve">   </w:t>
       </w:r>
       <w:r>
@@ -1053,7 +1055,7 @@
       <w:pPr>
         <w:pStyle w:val="Prrafodelista"/>
         <w:spacing w:line="480" w:lineRule="auto"/>
-        <w:ind w:left="780"/>
+        <w:ind w:left="780" w:firstLine="636"/>
         <w:rPr>
           <w:rFonts w:ascii="Times New Roman" w:hAnsi="Times New Roman" w:cs="Times New Roman"/>
           <w:iCs/>
@@ -1093,13 +1095,22 @@
     <w:p>
       <w:pPr>
         <w:spacing w:line="480" w:lineRule="auto"/>
+        <w:rPr>
+          <w:rFonts w:ascii="Times New Roman" w:hAnsi="Times New Roman" w:cs="Times New Roman"/>
+          <w:iCs/>
+          <w:sz w:val="24"/>
+          <w:szCs w:val="24"/>
+        </w:rPr>
+      </w:pPr>
+      <w:r>
         <w:rPr>
           <w:rFonts w:ascii="Times New Roman" w:hAnsi="Times New Roman" w:cs="Times New Roman"/>
           <w:iCs/>
           <w:sz w:val="28"/>
           <w:szCs w:val="28"/>
         </w:rPr>
-      </w:pPr>
+        <w:t xml:space="preserve">    </w:t>
+      </w:r>
       <w:r>
         <w:rPr>
           <w:rFonts w:ascii="Times New Roman" w:hAnsi="Times New Roman" w:cs="Times New Roman"/>
@@ -1107,7 +1118,7 @@
           <w:sz w:val="28"/>
           <w:szCs w:val="28"/>
         </w:rPr>
-        <w:t xml:space="preserve">   1.4. </w:t>
+        <w:t xml:space="preserve">1.4. </w:t>
       </w:r>
       <w:r>
         <w:rPr>
@@ -1123,11 +1134,12 @@
       <w:pPr>
         <w:pStyle w:val="Prrafodelista"/>
         <w:spacing w:line="480" w:lineRule="auto"/>
+        <w:ind w:left="780" w:firstLine="636"/>
         <w:rPr>
           <w:rFonts w:ascii="Times New Roman" w:hAnsi="Times New Roman" w:cs="Times New Roman"/>
           <w:iCs/>
-          <w:sz w:val="28"/>
-          <w:szCs w:val="28"/>
+          <w:sz w:val="24"/>
+          <w:szCs w:val="24"/>
         </w:rPr>
       </w:pPr>
       <w:r>
@@ -1137,16 +1149,7 @@
           <w:sz w:val="24"/>
           <w:szCs w:val="24"/>
         </w:rPr>
-        <w:t>L</w:t>
-      </w:r>
-      <w:r>
-        <w:rPr>
-          <w:rFonts w:ascii="Times New Roman" w:hAnsi="Times New Roman" w:cs="Times New Roman"/>
-          <w:iCs/>
-          <w:sz w:val="24"/>
-          <w:szCs w:val="24"/>
-        </w:rPr>
-        <w:t>a sigla </w:t>
+        <w:t>La sigla </w:t>
       </w:r>
       <w:r>
         <w:rPr>
@@ -1276,7 +1279,7 @@
       <w:pPr>
         <w:pStyle w:val="Prrafodelista"/>
         <w:spacing w:line="480" w:lineRule="auto"/>
-        <w:ind w:left="780"/>
+        <w:ind w:left="780" w:firstLine="636"/>
         <w:rPr>
           <w:rFonts w:ascii="Times New Roman" w:hAnsi="Times New Roman" w:cs="Times New Roman"/>
           <w:sz w:val="24"/>
@@ -1337,15 +1340,7 @@
           <w:sz w:val="24"/>
           <w:szCs w:val="24"/>
         </w:rPr>
-        <w:t xml:space="preserve">El responsive consiste en tratar </w:t>
-      </w:r>
-      <w:r>
-        <w:rPr>
-          <w:rFonts w:ascii="Times New Roman" w:hAnsi="Times New Roman" w:cs="Times New Roman"/>
-          <w:sz w:val="24"/>
-          <w:szCs w:val="24"/>
-        </w:rPr>
-        <w:t>de redimensionar y colocar los elementos de la web de forma que se adapten al ancho de cada dispositivo permitiendo una correcta visualización y una mejor experiencia de usuario. Se caracteriza porque los layouts (contenidos) e imágenes son fluidos y se usa código media-queries de CSS3</w:t>
+        <w:t>El responsive consiste en tratar de redimensionar y colocar los elementos de la web de forma que se adapten al ancho de cada dispositivo permitiendo una correcta visualización y una mejor experiencia de usuario. Se caracteriza porque los layouts (contenidos) e imágenes son fluidos y se usa código media-queries de CSS3</w:t>
       </w:r>
       <w:r>
         <w:rPr>
@@ -1371,25 +1366,7 @@
           <w:sz w:val="24"/>
           <w:szCs w:val="24"/>
         </w:rPr>
-        <w:t xml:space="preserve">El diseño web adaptativo o adaptable (en inglés, Adaptive) es una técnica de diseño y desarrollo web </w:t>
-      </w:r>
-      <w:r>
-        <w:rPr>
-          <w:rFonts w:ascii="Times New Roman" w:hAnsi="Times New Roman" w:cs="Times New Roman"/>
-          <w:iCs/>
-          <w:sz w:val="24"/>
-          <w:szCs w:val="24"/>
-        </w:rPr>
-        <w:t>que</w:t>
-      </w:r>
-      <w:r>
-        <w:rPr>
-          <w:rFonts w:ascii="Times New Roman" w:hAnsi="Times New Roman" w:cs="Times New Roman"/>
-          <w:iCs/>
-          <w:sz w:val="24"/>
-          <w:szCs w:val="24"/>
-        </w:rPr>
-        <w:t xml:space="preserve"> mediante el </w:t>
+        <w:t xml:space="preserve">El diseño web adaptativo o adaptable (en inglés, Adaptive) es una técnica de diseño y desarrollo web que mediante el </w:t>
       </w:r>
       <w:r>
         <w:rPr>
@@ -1420,28 +1397,6 @@
         </w:rPr>
         <w:t>.</w:t>
       </w:r>
-    </w:p>
-    <w:p>
-      <w:pPr>
-        <w:spacing w:line="480" w:lineRule="auto"/>
-        <w:rPr>
-          <w:rFonts w:ascii="Times New Roman" w:hAnsi="Times New Roman" w:cs="Times New Roman"/>
-          <w:sz w:val="24"/>
-          <w:szCs w:val="24"/>
-          <w:lang w:val="es-ES"/>
-        </w:rPr>
-      </w:pPr>
-    </w:p>
-    <w:p>
-      <w:pPr>
-        <w:spacing w:line="480" w:lineRule="auto"/>
-        <w:rPr>
-          <w:rFonts w:ascii="Times New Roman" w:hAnsi="Times New Roman" w:cs="Times New Roman"/>
-          <w:sz w:val="24"/>
-          <w:szCs w:val="24"/>
-          <w:lang w:val="es-ES"/>
-        </w:rPr>
-      </w:pPr>
     </w:p>
     <w:p>
       <w:pPr>
@@ -1472,6 +1427,7 @@
       <w:pPr>
         <w:pStyle w:val="Prrafodelista"/>
         <w:spacing w:line="480" w:lineRule="auto"/>
+        <w:ind w:firstLine="696"/>
         <w:rPr>
           <w:rFonts w:ascii="Times New Roman" w:hAnsi="Times New Roman" w:cs="Times New Roman"/>
           <w:color w:val="000000"/>
@@ -1622,7 +1578,6 @@
           <w:numId w:val="4"/>
         </w:numPr>
         <w:spacing w:line="480" w:lineRule="auto"/>
-        <w:jc w:val="both"/>
         <w:rPr>
           <w:rFonts w:ascii="Times New Roman" w:hAnsi="Times New Roman" w:cs="Times New Roman"/>
           <w:color w:val="000000"/>
@@ -1646,21 +1601,20 @@
       <w:pPr>
         <w:pStyle w:val="Prrafodelista"/>
         <w:spacing w:line="480" w:lineRule="auto"/>
-        <w:ind w:left="780"/>
-        <w:jc w:val="both"/>
-        <w:rPr>
-          <w:rFonts w:ascii="Times New Roman" w:hAnsi="Times New Roman" w:cs="Times New Roman"/>
-          <w:sz w:val="24"/>
-          <w:szCs w:val="24"/>
-        </w:rPr>
-      </w:pPr>
-      <w:r>
-        <w:rPr>
-          <w:rFonts w:ascii="Times New Roman" w:hAnsi="Times New Roman" w:cs="Times New Roman"/>
-          <w:sz w:val="24"/>
-          <w:szCs w:val="24"/>
-        </w:rPr>
-        <w:t xml:space="preserve">La web 1.0, fue la primera (apareció hacia 1990) y en ella solo se podía consumir contenido. Se trataba de información a la que se podía acceder, pero sin posibilidad de interactuar; era unidireccional. La web 2.0, (apareció en 2004) y contiene los foros, los </w:t>
+        <w:ind w:left="780" w:firstLine="636"/>
+        <w:rPr>
+          <w:rFonts w:ascii="Times New Roman" w:hAnsi="Times New Roman" w:cs="Times New Roman"/>
+          <w:sz w:val="24"/>
+          <w:szCs w:val="24"/>
+        </w:rPr>
+      </w:pPr>
+      <w:r>
+        <w:rPr>
+          <w:rFonts w:ascii="Times New Roman" w:hAnsi="Times New Roman" w:cs="Times New Roman"/>
+          <w:sz w:val="24"/>
+          <w:szCs w:val="24"/>
+        </w:rPr>
+        <w:t xml:space="preserve">La web 1.0, fue la primera (apareció hacia 1990) y en ella solo se podía consumir contenido. Se trataba de información a la que se podía acceder, pero sin posibilidad de interactuar; era unidireccional. La web 2.0, (apareció en 2004) y contiene los foros, los blogs, los comentarios y después las redes sociales. La web 2.0 permite compartir información. Y aquí estamos, de momento la mayor parte de los consumidores. La web 3.0 (fue operativa en el 2010) y se asocia a la web semántica, un concepto que se refiere </w:t>
       </w:r>
       <w:r>
         <w:rPr>
@@ -1669,7 +1623,7 @@
           <w:szCs w:val="24"/>
         </w:rPr>
         <w:lastRenderedPageBreak/>
-        <w:t>blogs, los comentarios y después las redes sociales. La web 2.0 permite compartir información. Y aquí estamos, de momento la mayor parte de los consumidores. La web 3.0 (fue operativa en el 2010) y se asocia a la web semántica, un concepto que se refiere al uso de un lenguaje en la red. Por ejemplo, la búsqueda de contenidos utilizando palabras clave.  La web 4.0. empezó en el 2016 y se centra en ofrecer un comportamiento más inteligente y más predictivo, de modo que podamos, con sólo realizar una afirmación o una llamada, poner en marcha un conjunto de acciones que tendrán como resultando aquello que pedimos, deseamos o decimos</w:t>
+        <w:t>al uso de un lenguaje en la red. Por ejemplo, la búsqueda de contenidos utilizando palabras clave.  La web 4.0. empezó en el 2016 y se centra en ofrecer un comportamiento más inteligente y más predictivo, de modo que podamos, con sólo realizar una afirmación o una llamada, poner en marcha un conjunto de acciones que tendrán como resultando aquello que pedimos, deseamos o decimos</w:t>
       </w:r>
       <w:r>
         <w:rPr>
@@ -1693,14 +1647,33 @@
       <w:pPr>
         <w:pStyle w:val="Prrafodelista"/>
         <w:spacing w:line="480" w:lineRule="auto"/>
-        <w:ind w:left="780"/>
-        <w:jc w:val="both"/>
-        <w:rPr>
-          <w:rFonts w:ascii="Times New Roman" w:hAnsi="Times New Roman" w:cs="Times New Roman"/>
-          <w:color w:val="000000"/>
-          <w:sz w:val="28"/>
-          <w:szCs w:val="28"/>
-          <w:shd w:val="clear" w:color="auto" w:fill="FFFFFF"/>
+        <w:ind w:left="780" w:firstLine="636"/>
+        <w:rPr>
+          <w:rFonts w:ascii="Times New Roman" w:hAnsi="Times New Roman" w:cs="Times New Roman"/>
+          <w:b/>
+          <w:sz w:val="24"/>
+          <w:szCs w:val="24"/>
+        </w:rPr>
+      </w:pPr>
+      <w:r>
+        <w:rPr>
+          <w:rFonts w:ascii="Times New Roman" w:hAnsi="Times New Roman" w:cs="Times New Roman"/>
+          <w:b/>
+          <w:sz w:val="24"/>
+          <w:szCs w:val="24"/>
+        </w:rPr>
+        <w:t>Importancia de una página web</w:t>
+      </w:r>
+    </w:p>
+    <w:p>
+      <w:pPr>
+        <w:pStyle w:val="Prrafodelista"/>
+        <w:spacing w:line="480" w:lineRule="auto"/>
+        <w:ind w:left="780" w:firstLine="636"/>
+        <w:rPr>
+          <w:rFonts w:ascii="Times New Roman" w:hAnsi="Times New Roman" w:cs="Times New Roman"/>
+          <w:sz w:val="24"/>
+          <w:szCs w:val="24"/>
         </w:rPr>
       </w:pPr>
       <w:r>
@@ -1765,136 +1738,234 @@
     </w:p>
     <w:p>
       <w:pPr>
-        <w:spacing w:line="480" w:lineRule="auto"/>
-        <w:rPr>
-          <w:rFonts w:ascii="Times New Roman" w:hAnsi="Times New Roman" w:cs="Times New Roman"/>
+        <w:pStyle w:val="Prrafodelista"/>
+        <w:spacing w:line="480" w:lineRule="auto"/>
+        <w:ind w:left="780" w:firstLine="636"/>
+        <w:rPr>
+          <w:rFonts w:ascii="Times New Roman" w:hAnsi="Times New Roman" w:cs="Times New Roman"/>
+          <w:sz w:val="24"/>
+          <w:szCs w:val="24"/>
+        </w:rPr>
+      </w:pPr>
+    </w:p>
+    <w:p>
+      <w:pPr>
+        <w:pStyle w:val="Prrafodelista"/>
+        <w:spacing w:line="480" w:lineRule="auto"/>
+        <w:ind w:left="780" w:firstLine="636"/>
+        <w:rPr>
+          <w:rFonts w:ascii="Times New Roman" w:hAnsi="Times New Roman" w:cs="Times New Roman"/>
+          <w:color w:val="000000"/>
           <w:sz w:val="28"/>
           <w:szCs w:val="28"/>
-          <w:lang w:val="es-ES"/>
-        </w:rPr>
-      </w:pPr>
-    </w:p>
-    <w:p>
-      <w:pPr>
-        <w:spacing w:line="480" w:lineRule="auto"/>
+          <w:shd w:val="clear" w:color="auto" w:fill="FFFFFF"/>
+        </w:rPr>
+      </w:pPr>
+      <w:r>
         <w:rPr>
           <w:rFonts w:ascii="Times New Roman" w:hAnsi="Times New Roman" w:cs="Times New Roman"/>
           <w:sz w:val="28"/>
           <w:szCs w:val="28"/>
           <w:lang w:val="es-ES"/>
         </w:rPr>
-      </w:pPr>
-    </w:p>
-    <w:p>
-      <w:pPr>
-        <w:spacing w:line="480" w:lineRule="auto"/>
-        <w:jc w:val="center"/>
+        <w:t>2.</w:t>
+      </w:r>
+      <w:r>
         <w:rPr>
           <w:rFonts w:ascii="Times New Roman" w:hAnsi="Times New Roman" w:cs="Times New Roman"/>
           <w:sz w:val="28"/>
           <w:szCs w:val="28"/>
           <w:lang w:val="es-ES"/>
         </w:rPr>
-      </w:pPr>
-    </w:p>
-    <w:p>
-      <w:pPr>
-        <w:spacing w:line="480" w:lineRule="auto"/>
-        <w:jc w:val="center"/>
-        <w:rPr>
-          <w:rFonts w:ascii="Times New Roman" w:hAnsi="Times New Roman" w:cs="Times New Roman"/>
-          <w:sz w:val="28"/>
-          <w:szCs w:val="28"/>
-          <w:lang w:val="es-ES"/>
-        </w:rPr>
-      </w:pPr>
+        <w:t>JUSTIFICACIÓN</w:t>
+      </w:r>
     </w:p>
     <w:p>
       <w:pPr>
         <w:pStyle w:val="Prrafodelista"/>
-        <w:numPr>
-          <w:ilvl w:val="0"/>
-          <w:numId w:val="3"/>
-        </w:numPr>
-        <w:spacing w:line="480" w:lineRule="auto"/>
-        <w:jc w:val="center"/>
-        <w:rPr>
-          <w:rFonts w:ascii="Times New Roman" w:hAnsi="Times New Roman" w:cs="Times New Roman"/>
-          <w:sz w:val="24"/>
-          <w:szCs w:val="24"/>
-        </w:rPr>
-      </w:pPr>
+        <w:spacing w:line="480" w:lineRule="auto"/>
+        <w:ind w:firstLine="696"/>
+        <w:rPr>
+          <w:rFonts w:ascii="Times New Roman" w:hAnsi="Times New Roman" w:cs="Times New Roman"/>
+          <w:sz w:val="24"/>
+          <w:szCs w:val="24"/>
+          <w:lang w:val="es-ES"/>
+        </w:rPr>
+      </w:pPr>
+      <w:r>
+        <w:rPr>
+          <w:rFonts w:ascii="Times New Roman" w:hAnsi="Times New Roman" w:cs="Times New Roman"/>
+          <w:sz w:val="24"/>
+          <w:szCs w:val="24"/>
+          <w:lang w:val="es-ES"/>
+        </w:rPr>
+        <w:t xml:space="preserve">Esta </w:t>
+      </w:r>
+      <w:r>
+        <w:rPr>
+          <w:rFonts w:ascii="Times New Roman" w:hAnsi="Times New Roman" w:cs="Times New Roman"/>
+          <w:sz w:val="24"/>
+          <w:szCs w:val="24"/>
+          <w:lang w:val="es-ES"/>
+        </w:rPr>
+        <w:t>página</w:t>
+      </w:r>
+      <w:r>
+        <w:rPr>
+          <w:rFonts w:ascii="Times New Roman" w:hAnsi="Times New Roman" w:cs="Times New Roman"/>
+          <w:sz w:val="24"/>
+          <w:szCs w:val="24"/>
+          <w:lang w:val="es-ES"/>
+        </w:rPr>
+        <w:t xml:space="preserve"> web puede servir de guía, las personas que no tengan conocimiento sobre el computador y sus componentes, este les servirá para comprender los diferentes usos que puede tener un computador, como ensamblarlo y su precio de compra (si es más fácil armarlo o comprarlo pre-armado).</w:t>
+      </w:r>
     </w:p>
     <w:p>
       <w:pPr>
         <w:pStyle w:val="Prrafodelista"/>
         <w:spacing w:line="480" w:lineRule="auto"/>
-        <w:jc w:val="center"/>
-        <w:rPr>
-          <w:rFonts w:ascii="Times New Roman" w:hAnsi="Times New Roman" w:cs="Times New Roman"/>
-          <w:sz w:val="24"/>
-          <w:szCs w:val="24"/>
-        </w:rPr>
-      </w:pPr>
-      <w:r>
-        <w:rPr>
-          <w:rFonts w:ascii="Times New Roman" w:hAnsi="Times New Roman" w:cs="Times New Roman"/>
-          <w:sz w:val="28"/>
-          <w:szCs w:val="28"/>
+        <w:ind w:firstLine="696"/>
+        <w:rPr>
+          <w:rFonts w:ascii="Times New Roman" w:hAnsi="Times New Roman" w:cs="Times New Roman"/>
+          <w:sz w:val="24"/>
+          <w:szCs w:val="24"/>
+          <w:lang w:val="es-ES"/>
+        </w:rPr>
+      </w:pPr>
+      <w:r>
+        <w:rPr>
+          <w:rFonts w:ascii="Times New Roman" w:hAnsi="Times New Roman" w:cs="Times New Roman"/>
+          <w:sz w:val="24"/>
+          <w:szCs w:val="24"/>
+          <w:lang w:val="es-ES"/>
+        </w:rPr>
+        <w:t xml:space="preserve">Este será de suma </w:t>
+      </w:r>
+      <w:r>
+        <w:rPr>
+          <w:rFonts w:ascii="Times New Roman" w:hAnsi="Times New Roman" w:cs="Times New Roman"/>
+          <w:sz w:val="24"/>
+          <w:szCs w:val="24"/>
+          <w:lang w:val="es-ES"/>
+        </w:rPr>
+        <w:t>importancia porque se dará a conocer la forma m</w:t>
+      </w:r>
+      <w:r>
+        <w:rPr>
+          <w:rFonts w:ascii="Times New Roman" w:hAnsi="Times New Roman" w:cs="Times New Roman"/>
+          <w:sz w:val="24"/>
+          <w:szCs w:val="24"/>
+          <w:lang w:val="es-ES"/>
+        </w:rPr>
+        <w:t>á</w:t>
+      </w:r>
+      <w:r>
+        <w:rPr>
+          <w:rFonts w:ascii="Times New Roman" w:hAnsi="Times New Roman" w:cs="Times New Roman"/>
+          <w:sz w:val="24"/>
+          <w:szCs w:val="24"/>
+          <w:lang w:val="es-ES"/>
+        </w:rPr>
+        <w:t xml:space="preserve">s eficiente y económica de conseguir un computador adecuado a su necesidad también comprenderá la utilidad de cada componente y se mantendrá actualizado sobre </w:t>
+      </w:r>
+      <w:r>
+        <w:rPr>
+          <w:rFonts w:ascii="Times New Roman" w:hAnsi="Times New Roman" w:cs="Times New Roman"/>
+          <w:sz w:val="24"/>
+          <w:szCs w:val="24"/>
+          <w:lang w:val="es-ES"/>
+        </w:rPr>
+        <w:t>los nuevos productos</w:t>
+      </w:r>
+      <w:r>
+        <w:rPr>
+          <w:rFonts w:ascii="Times New Roman" w:hAnsi="Times New Roman" w:cs="Times New Roman"/>
+          <w:sz w:val="24"/>
+          <w:szCs w:val="24"/>
+          <w:lang w:val="es-ES"/>
+        </w:rPr>
+        <w:t>.</w:t>
+      </w:r>
+    </w:p>
+    <w:p>
+      <w:pPr>
+        <w:pStyle w:val="Prrafodelista"/>
+        <w:spacing w:line="480" w:lineRule="auto"/>
+        <w:ind w:firstLine="696"/>
+        <w:rPr>
+          <w:rFonts w:ascii="Times New Roman" w:hAnsi="Times New Roman" w:cs="Times New Roman"/>
+          <w:sz w:val="24"/>
+          <w:szCs w:val="24"/>
+          <w:lang w:val="es-ES"/>
+        </w:rPr>
+      </w:pPr>
+      <w:r>
+        <w:rPr>
+          <w:rFonts w:ascii="Times New Roman" w:hAnsi="Times New Roman" w:cs="Times New Roman"/>
+          <w:sz w:val="24"/>
+          <w:szCs w:val="24"/>
           <w:lang w:val="es-ES"/>
         </w:rPr>
         <w:lastRenderedPageBreak/>
-        <w:t>2.</w:t>
-      </w:r>
-      <w:r>
-        <w:rPr>
-          <w:rFonts w:ascii="Times New Roman" w:hAnsi="Times New Roman" w:cs="Times New Roman"/>
-          <w:sz w:val="28"/>
-          <w:szCs w:val="28"/>
-          <w:lang w:val="es-ES"/>
-        </w:rPr>
-        <w:t>JUSTIFICACIÓN</w:t>
+        <w:t xml:space="preserve">En esta </w:t>
+      </w:r>
+      <w:r>
+        <w:rPr>
+          <w:rFonts w:ascii="Times New Roman" w:hAnsi="Times New Roman" w:cs="Times New Roman"/>
+          <w:sz w:val="24"/>
+          <w:szCs w:val="24"/>
+          <w:lang w:val="es-ES"/>
+        </w:rPr>
+        <w:t>página</w:t>
+      </w:r>
+      <w:r>
+        <w:rPr>
+          <w:rFonts w:ascii="Times New Roman" w:hAnsi="Times New Roman" w:cs="Times New Roman"/>
+          <w:sz w:val="24"/>
+          <w:szCs w:val="24"/>
+          <w:lang w:val="es-ES"/>
+        </w:rPr>
+        <w:t xml:space="preserve"> web se beneficiarán personas de toda índole, que necesiten tener un computador</w:t>
+      </w:r>
+      <w:r>
+        <w:rPr>
+          <w:rFonts w:ascii="Times New Roman" w:hAnsi="Times New Roman" w:cs="Times New Roman"/>
+          <w:sz w:val="24"/>
+          <w:szCs w:val="24"/>
+          <w:lang w:val="es-ES"/>
+        </w:rPr>
+        <w:t>,</w:t>
+      </w:r>
+      <w:r>
+        <w:rPr>
+          <w:rFonts w:ascii="Times New Roman" w:hAnsi="Times New Roman" w:cs="Times New Roman"/>
+          <w:sz w:val="24"/>
+          <w:szCs w:val="24"/>
+          <w:lang w:val="es-ES"/>
+        </w:rPr>
+        <w:t xml:space="preserve"> obteniendo información sobre sus componentes y precios del mercado actual con las mejores marcas para cualquier necesidad que este requiera.</w:t>
       </w:r>
     </w:p>
     <w:p>
       <w:pPr>
         <w:pStyle w:val="Prrafodelista"/>
         <w:spacing w:line="480" w:lineRule="auto"/>
-        <w:rPr>
-          <w:rFonts w:ascii="Times New Roman" w:hAnsi="Times New Roman" w:cs="Times New Roman"/>
-          <w:sz w:val="24"/>
-          <w:szCs w:val="24"/>
-          <w:lang w:val="es-ES"/>
-        </w:rPr>
-      </w:pPr>
-      <w:r>
-        <w:rPr>
-          <w:rFonts w:ascii="Times New Roman" w:hAnsi="Times New Roman" w:cs="Times New Roman"/>
-          <w:sz w:val="24"/>
-          <w:szCs w:val="24"/>
-          <w:lang w:val="es-ES"/>
-        </w:rPr>
-        <w:t xml:space="preserve">Esta </w:t>
-      </w:r>
-      <w:proofErr w:type="spellStart"/>
-      <w:r>
-        <w:rPr>
-          <w:rFonts w:ascii="Times New Roman" w:hAnsi="Times New Roman" w:cs="Times New Roman"/>
-          <w:sz w:val="24"/>
-          <w:szCs w:val="24"/>
-          <w:lang w:val="es-ES"/>
-        </w:rPr>
-        <w:t>pagina</w:t>
-      </w:r>
-      <w:proofErr w:type="spellEnd"/>
-      <w:r>
-        <w:rPr>
-          <w:rFonts w:ascii="Times New Roman" w:hAnsi="Times New Roman" w:cs="Times New Roman"/>
-          <w:sz w:val="24"/>
-          <w:szCs w:val="24"/>
-          <w:lang w:val="es-ES"/>
-        </w:rPr>
-        <w:t xml:space="preserve"> web puede servir de guía, las personas que no tengan conocimiento sobre el computador y sus componentes, este les servirá para comprender los diferentes usos que puede tener un computador, como ensamblarlo y su precio de compra (si es más fácil armarlo o comprarlo pre-armado).</w:t>
+        <w:ind w:firstLine="696"/>
+        <w:rPr>
+          <w:rFonts w:ascii="Times New Roman" w:hAnsi="Times New Roman" w:cs="Times New Roman"/>
+          <w:sz w:val="24"/>
+          <w:szCs w:val="24"/>
+          <w:lang w:val="es-ES"/>
+        </w:rPr>
+      </w:pPr>
+      <w:r>
+        <w:rPr>
+          <w:rFonts w:ascii="Times New Roman" w:hAnsi="Times New Roman" w:cs="Times New Roman"/>
+          <w:sz w:val="24"/>
+          <w:szCs w:val="24"/>
+          <w:lang w:val="es-ES"/>
+        </w:rPr>
+        <w:t>Este proyecto pretende desarrollar una página web capaz de hacer entender a las personas lo que necesitan a la hora de comprar un computador y mantenerse actualizados sobre los últimos componentes que hay en el mercado. Este surge por la necesidad de las personas que precisan de un computador y gastan miles de dólares pudiendo estos comprar el computador que cumpla sus necesidades por un precio más bajo.</w:t>
       </w:r>
     </w:p>
     <w:p>
@@ -1915,43 +1986,25 @@
           <w:szCs w:val="24"/>
           <w:lang w:val="es-ES"/>
         </w:rPr>
-        <w:t xml:space="preserve">Este será de suma </w:t>
-      </w:r>
-      <w:r>
-        <w:rPr>
-          <w:rFonts w:ascii="Times New Roman" w:hAnsi="Times New Roman" w:cs="Times New Roman"/>
-          <w:sz w:val="24"/>
-          <w:szCs w:val="24"/>
-          <w:lang w:val="es-ES"/>
-        </w:rPr>
-        <w:t>importancia porque se dará a conocer la forma m</w:t>
-      </w:r>
-      <w:r>
-        <w:rPr>
-          <w:rFonts w:ascii="Times New Roman" w:hAnsi="Times New Roman" w:cs="Times New Roman"/>
-          <w:sz w:val="24"/>
-          <w:szCs w:val="24"/>
-          <w:lang w:val="es-ES"/>
-        </w:rPr>
-        <w:t>á</w:t>
-      </w:r>
-      <w:r>
-        <w:rPr>
-          <w:rFonts w:ascii="Times New Roman" w:hAnsi="Times New Roman" w:cs="Times New Roman"/>
-          <w:sz w:val="24"/>
-          <w:szCs w:val="24"/>
-          <w:lang w:val="es-ES"/>
-        </w:rPr>
-        <w:t xml:space="preserve">s eficiente y económica de conseguir un computador adecuado a su necesidad también comprenderá la utilidad de cada componente y se mantendrá actualizado sobre </w:t>
-      </w:r>
-      <w:r>
-        <w:rPr>
-          <w:rFonts w:ascii="Times New Roman" w:hAnsi="Times New Roman" w:cs="Times New Roman"/>
-          <w:sz w:val="24"/>
-          <w:szCs w:val="24"/>
-          <w:lang w:val="es-ES"/>
-        </w:rPr>
-        <w:t>los nuevos productos</w:t>
+        <w:t>Personas que armar un computador muchas veces no pueden hacerlo porque no tiene el conocimiento necesari</w:t>
+      </w:r>
+      <w:r>
+        <w:rPr>
+          <w:rFonts w:ascii="Times New Roman" w:hAnsi="Times New Roman" w:cs="Times New Roman"/>
+          <w:sz w:val="24"/>
+          <w:szCs w:val="24"/>
+          <w:lang w:val="es-ES"/>
+        </w:rPr>
+        <w:t xml:space="preserve">o para hacer esto </w:t>
+      </w:r>
+      <w:r>
+        <w:rPr>
+          <w:rFonts w:ascii="Times New Roman" w:hAnsi="Times New Roman" w:cs="Times New Roman"/>
+          <w:sz w:val="24"/>
+          <w:szCs w:val="24"/>
+          <w:lang w:val="es-ES"/>
+        </w:rPr>
+        <w:t>El conocimiento necesario sobre cada componente de un computador es necesario cunado se compra un computador por componentes</w:t>
       </w:r>
       <w:r>
         <w:rPr>
@@ -1971,76 +2024,67 @@
           <w:rFonts w:ascii="Times New Roman" w:hAnsi="Times New Roman" w:cs="Times New Roman"/>
           <w:sz w:val="24"/>
           <w:szCs w:val="24"/>
-          <w:lang w:val="es-ES"/>
-        </w:rPr>
-      </w:pPr>
-      <w:r>
-        <w:rPr>
-          <w:rFonts w:ascii="Times New Roman" w:hAnsi="Times New Roman" w:cs="Times New Roman"/>
-          <w:sz w:val="24"/>
-          <w:szCs w:val="24"/>
-          <w:lang w:val="es-ES"/>
-        </w:rPr>
-        <w:t xml:space="preserve">En esta </w:t>
-      </w:r>
-      <w:proofErr w:type="spellStart"/>
-      <w:r>
-        <w:rPr>
-          <w:rFonts w:ascii="Times New Roman" w:hAnsi="Times New Roman" w:cs="Times New Roman"/>
-          <w:sz w:val="24"/>
-          <w:szCs w:val="24"/>
-          <w:lang w:val="es-ES"/>
-        </w:rPr>
-        <w:t>pagina</w:t>
-      </w:r>
-      <w:proofErr w:type="spellEnd"/>
-      <w:r>
-        <w:rPr>
-          <w:rFonts w:ascii="Times New Roman" w:hAnsi="Times New Roman" w:cs="Times New Roman"/>
-          <w:sz w:val="24"/>
-          <w:szCs w:val="24"/>
-          <w:lang w:val="es-ES"/>
-        </w:rPr>
-        <w:t xml:space="preserve"> web se beneficiarán personas de toda índole, que necesiten tener un computador</w:t>
-      </w:r>
-      <w:r>
-        <w:rPr>
-          <w:rFonts w:ascii="Times New Roman" w:hAnsi="Times New Roman" w:cs="Times New Roman"/>
-          <w:sz w:val="24"/>
-          <w:szCs w:val="24"/>
-          <w:lang w:val="es-ES"/>
-        </w:rPr>
-        <w:t>,</w:t>
-      </w:r>
-      <w:r>
-        <w:rPr>
-          <w:rFonts w:ascii="Times New Roman" w:hAnsi="Times New Roman" w:cs="Times New Roman"/>
-          <w:sz w:val="24"/>
-          <w:szCs w:val="24"/>
-          <w:lang w:val="es-ES"/>
-        </w:rPr>
-        <w:t xml:space="preserve"> obteniendo información sobre sus componentes y precios del mercado actual con las mejores marcas para cualquier necesidad que este requiera.</w:t>
+        </w:rPr>
+      </w:pPr>
+      <w:r>
+        <w:rPr>
+          <w:rFonts w:ascii="Times New Roman" w:hAnsi="Times New Roman" w:cs="Times New Roman"/>
+          <w:b/>
+          <w:sz w:val="24"/>
+          <w:szCs w:val="28"/>
+          <w:lang w:val="es-ES"/>
+        </w:rPr>
+        <w:t>3.</w:t>
+      </w:r>
+      <w:r>
+        <w:rPr>
+          <w:rFonts w:ascii="Times New Roman" w:hAnsi="Times New Roman" w:cs="Times New Roman"/>
+          <w:b/>
+          <w:sz w:val="24"/>
+          <w:szCs w:val="28"/>
+          <w:lang w:val="es-ES"/>
+        </w:rPr>
+        <w:t>OBJETIVOS GENERALES</w:t>
       </w:r>
     </w:p>
     <w:p>
       <w:pPr>
         <w:pStyle w:val="Prrafodelista"/>
         <w:spacing w:line="480" w:lineRule="auto"/>
-        <w:rPr>
-          <w:rFonts w:ascii="Times New Roman" w:hAnsi="Times New Roman" w:cs="Times New Roman"/>
-          <w:sz w:val="24"/>
-          <w:szCs w:val="24"/>
-          <w:lang w:val="es-ES"/>
-        </w:rPr>
-      </w:pPr>
-      <w:r>
-        <w:rPr>
-          <w:rFonts w:ascii="Times New Roman" w:hAnsi="Times New Roman" w:cs="Times New Roman"/>
-          <w:sz w:val="24"/>
-          <w:szCs w:val="24"/>
-          <w:lang w:val="es-ES"/>
-        </w:rPr>
-        <w:t>Este proyecto pretende desarrollar una página web capaz de hacer entender a las personas lo que necesitan a la hora de comprar un computador y mantenerse actualizados sobre los últimos componentes que hay en el mercado. Este surge por la necesidad de las personas que precisan de un computador y gastan miles de dólares pudiendo estos comprar el computador que cumpla sus necesidades por un precio más bajo.</w:t>
+        <w:ind w:firstLine="696"/>
+        <w:rPr>
+          <w:rFonts w:ascii="Times New Roman" w:hAnsi="Times New Roman" w:cs="Times New Roman"/>
+          <w:sz w:val="24"/>
+          <w:szCs w:val="28"/>
+          <w:lang w:val="es-ES"/>
+        </w:rPr>
+      </w:pPr>
+      <w:r>
+        <w:rPr>
+          <w:rFonts w:ascii="Times New Roman" w:hAnsi="Times New Roman" w:cs="Times New Roman"/>
+          <w:sz w:val="24"/>
+          <w:szCs w:val="28"/>
+          <w:lang w:val="es-ES"/>
+        </w:rPr>
+        <w:t xml:space="preserve">Elaborar una </w:t>
+      </w:r>
+      <w:r>
+        <w:rPr>
+          <w:rFonts w:ascii="Times New Roman" w:hAnsi="Times New Roman" w:cs="Times New Roman"/>
+          <w:sz w:val="24"/>
+          <w:szCs w:val="28"/>
+          <w:lang w:val="es-ES"/>
+        </w:rPr>
+        <w:t>página</w:t>
+      </w:r>
+      <w:r>
+        <w:rPr>
+          <w:rFonts w:ascii="Times New Roman" w:hAnsi="Times New Roman" w:cs="Times New Roman"/>
+          <w:sz w:val="24"/>
+          <w:szCs w:val="28"/>
+          <w:lang w:val="es-ES"/>
+        </w:rPr>
+        <w:t xml:space="preserve"> web para el uso del computador y la comprensión de sus componentes.</w:t>
       </w:r>
     </w:p>
     <w:p>
@@ -2049,504 +2093,887 @@
         <w:spacing w:line="480" w:lineRule="auto"/>
         <w:rPr>
           <w:rFonts w:ascii="Times New Roman" w:hAnsi="Times New Roman" w:cs="Times New Roman"/>
-          <w:sz w:val="24"/>
-          <w:szCs w:val="24"/>
-        </w:rPr>
-      </w:pPr>
-      <w:r>
-        <w:rPr>
-          <w:rFonts w:ascii="Times New Roman" w:hAnsi="Times New Roman" w:cs="Times New Roman"/>
-          <w:sz w:val="24"/>
-          <w:szCs w:val="24"/>
-          <w:lang w:val="es-ES"/>
-        </w:rPr>
-        <w:t>Personas que armar un computador muchas veces no pueden hacerlo porque no tiene el conocimiento necesari</w:t>
-      </w:r>
-      <w:r>
-        <w:rPr>
-          <w:rFonts w:ascii="Times New Roman" w:hAnsi="Times New Roman" w:cs="Times New Roman"/>
-          <w:sz w:val="24"/>
-          <w:szCs w:val="24"/>
-          <w:lang w:val="es-ES"/>
-        </w:rPr>
-        <w:t xml:space="preserve">o para hacer esto </w:t>
-      </w:r>
-      <w:r>
-        <w:rPr>
-          <w:rFonts w:ascii="Times New Roman" w:hAnsi="Times New Roman" w:cs="Times New Roman"/>
-          <w:sz w:val="24"/>
-          <w:szCs w:val="24"/>
-          <w:lang w:val="es-ES"/>
-        </w:rPr>
-        <w:t>El conocimiento necesario sobre cada componente de un computador es necesario cunado se compra un computador por componentes</w:t>
-      </w:r>
-      <w:r>
-        <w:rPr>
-          <w:rFonts w:ascii="Times New Roman" w:hAnsi="Times New Roman" w:cs="Times New Roman"/>
-          <w:sz w:val="24"/>
-          <w:szCs w:val="24"/>
-          <w:lang w:val="es-ES"/>
+          <w:b/>
+          <w:sz w:val="24"/>
+          <w:szCs w:val="28"/>
+          <w:lang w:val="es-ES"/>
+        </w:rPr>
+      </w:pPr>
+      <w:r>
+        <w:rPr>
+          <w:rFonts w:ascii="Times New Roman" w:hAnsi="Times New Roman" w:cs="Times New Roman"/>
+          <w:b/>
+          <w:sz w:val="24"/>
+          <w:szCs w:val="28"/>
+          <w:lang w:val="es-ES"/>
+        </w:rPr>
+        <w:t>3</w:t>
+      </w:r>
+      <w:r>
+        <w:rPr>
+          <w:rFonts w:ascii="Times New Roman" w:hAnsi="Times New Roman" w:cs="Times New Roman"/>
+          <w:b/>
+          <w:sz w:val="24"/>
+          <w:szCs w:val="28"/>
+          <w:lang w:val="es-ES"/>
+        </w:rPr>
+        <w:t xml:space="preserve">.1 </w:t>
+      </w:r>
+      <w:r>
+        <w:rPr>
+          <w:rFonts w:ascii="Times New Roman" w:hAnsi="Times New Roman" w:cs="Times New Roman"/>
+          <w:b/>
+          <w:sz w:val="24"/>
+          <w:szCs w:val="28"/>
+          <w:lang w:val="es-ES"/>
+        </w:rPr>
+        <w:t xml:space="preserve">OBJETIVOS ESPECÍFICOS </w:t>
+      </w:r>
+    </w:p>
+    <w:p>
+      <w:pPr>
+        <w:pStyle w:val="Prrafodelista"/>
+        <w:spacing w:line="480" w:lineRule="auto"/>
+        <w:rPr>
+          <w:rFonts w:ascii="Times New Roman" w:hAnsi="Times New Roman" w:cs="Times New Roman"/>
+          <w:sz w:val="24"/>
+          <w:szCs w:val="28"/>
+          <w:lang w:val="es-ES"/>
+        </w:rPr>
+      </w:pPr>
+      <w:r>
+        <w:rPr>
+          <w:rFonts w:ascii="Times New Roman" w:hAnsi="Times New Roman" w:cs="Times New Roman"/>
+          <w:sz w:val="24"/>
+          <w:szCs w:val="28"/>
+          <w:lang w:val="es-ES"/>
+        </w:rPr>
+        <w:t>1.Crear página web.</w:t>
+      </w:r>
+    </w:p>
+    <w:p>
+      <w:pPr>
+        <w:pStyle w:val="Prrafodelista"/>
+        <w:spacing w:line="480" w:lineRule="auto"/>
+        <w:rPr>
+          <w:rFonts w:ascii="Times New Roman" w:hAnsi="Times New Roman" w:cs="Times New Roman"/>
+          <w:sz w:val="24"/>
+          <w:szCs w:val="28"/>
+          <w:lang w:val="es-ES"/>
+        </w:rPr>
+      </w:pPr>
+      <w:r>
+        <w:rPr>
+          <w:rFonts w:ascii="Times New Roman" w:hAnsi="Times New Roman" w:cs="Times New Roman"/>
+          <w:sz w:val="24"/>
+          <w:szCs w:val="28"/>
+          <w:lang w:val="es-ES"/>
+        </w:rPr>
+        <w:t>2.Recopilar información.</w:t>
+      </w:r>
+    </w:p>
+    <w:p>
+      <w:pPr>
+        <w:pStyle w:val="Prrafodelista"/>
+        <w:spacing w:line="480" w:lineRule="auto"/>
+        <w:rPr>
+          <w:rFonts w:ascii="Times New Roman" w:hAnsi="Times New Roman" w:cs="Times New Roman"/>
+          <w:sz w:val="24"/>
+          <w:szCs w:val="28"/>
+          <w:lang w:val="es-ES"/>
+        </w:rPr>
+      </w:pPr>
+      <w:r>
+        <w:rPr>
+          <w:rFonts w:ascii="Times New Roman" w:hAnsi="Times New Roman" w:cs="Times New Roman"/>
+          <w:sz w:val="24"/>
+          <w:szCs w:val="28"/>
+          <w:lang w:val="es-ES"/>
+        </w:rPr>
+        <w:t>3.Personalizar página web.</w:t>
+      </w:r>
+    </w:p>
+    <w:p>
+      <w:pPr>
+        <w:pStyle w:val="Prrafodelista"/>
+        <w:spacing w:line="480" w:lineRule="auto"/>
+        <w:rPr>
+          <w:rFonts w:ascii="Times New Roman" w:hAnsi="Times New Roman" w:cs="Times New Roman"/>
+          <w:sz w:val="24"/>
+          <w:szCs w:val="28"/>
+          <w:lang w:val="es-ES"/>
+        </w:rPr>
+      </w:pPr>
+      <w:r>
+        <w:rPr>
+          <w:rFonts w:ascii="Times New Roman" w:hAnsi="Times New Roman" w:cs="Times New Roman"/>
+          <w:sz w:val="24"/>
+          <w:szCs w:val="28"/>
+          <w:lang w:val="es-ES"/>
+        </w:rPr>
+        <w:t>4.Desglosar las informaciones sobre cada componente.</w:t>
+      </w:r>
+    </w:p>
+    <w:p>
+      <w:pPr>
+        <w:pStyle w:val="Prrafodelista"/>
+        <w:spacing w:line="480" w:lineRule="auto"/>
+        <w:rPr>
+          <w:rFonts w:ascii="Times New Roman" w:hAnsi="Times New Roman" w:cs="Times New Roman"/>
+          <w:sz w:val="24"/>
+          <w:szCs w:val="28"/>
+          <w:lang w:val="es-ES"/>
+        </w:rPr>
+      </w:pPr>
+      <w:r>
+        <w:rPr>
+          <w:rFonts w:ascii="Times New Roman" w:hAnsi="Times New Roman" w:cs="Times New Roman"/>
+          <w:sz w:val="24"/>
+          <w:szCs w:val="28"/>
+          <w:lang w:val="es-ES"/>
+        </w:rPr>
+        <w:t>5.</w:t>
+      </w:r>
+      <w:r>
+        <w:rPr>
+          <w:rFonts w:ascii="Times New Roman" w:hAnsi="Times New Roman" w:cs="Times New Roman"/>
+          <w:sz w:val="24"/>
+          <w:szCs w:val="28"/>
+          <w:lang w:val="es-ES"/>
+        </w:rPr>
+        <w:t>Proveer la información que los usuarios necesi</w:t>
+      </w:r>
+      <w:r>
+        <w:rPr>
+          <w:rFonts w:ascii="Times New Roman" w:hAnsi="Times New Roman" w:cs="Times New Roman"/>
+          <w:sz w:val="24"/>
+          <w:szCs w:val="28"/>
+          <w:lang w:val="es-ES"/>
+        </w:rPr>
+        <w:t xml:space="preserve">tan para la comprensión de los </w:t>
+      </w:r>
+      <w:r>
+        <w:rPr>
+          <w:rFonts w:ascii="Times New Roman" w:hAnsi="Times New Roman" w:cs="Times New Roman"/>
+          <w:sz w:val="24"/>
+          <w:szCs w:val="28"/>
+          <w:lang w:val="es-ES"/>
+        </w:rPr>
+        <w:t>diferentes usos del computador y cual necesita.</w:t>
+      </w:r>
+    </w:p>
+    <w:p>
+      <w:pPr>
+        <w:pStyle w:val="Prrafodelista"/>
+        <w:spacing w:line="480" w:lineRule="auto"/>
+        <w:rPr>
+          <w:rFonts w:ascii="Times New Roman" w:hAnsi="Times New Roman" w:cs="Times New Roman"/>
+          <w:sz w:val="24"/>
+          <w:szCs w:val="28"/>
+          <w:lang w:val="es-ES"/>
+        </w:rPr>
+      </w:pPr>
+    </w:p>
+    <w:p>
+      <w:pPr>
+        <w:pStyle w:val="Prrafodelista"/>
+        <w:spacing w:line="480" w:lineRule="auto"/>
+        <w:rPr>
+          <w:rFonts w:ascii="Times New Roman" w:hAnsi="Times New Roman" w:cs="Times New Roman"/>
+          <w:sz w:val="24"/>
+          <w:szCs w:val="28"/>
+          <w:lang w:val="es-ES"/>
+        </w:rPr>
+      </w:pPr>
+    </w:p>
+    <w:p>
+      <w:pPr>
+        <w:pStyle w:val="Prrafodelista"/>
+        <w:spacing w:line="480" w:lineRule="auto"/>
+        <w:rPr>
+          <w:rFonts w:ascii="Times New Roman" w:hAnsi="Times New Roman" w:cs="Times New Roman"/>
+          <w:sz w:val="24"/>
+          <w:szCs w:val="28"/>
+          <w:lang w:val="es-ES"/>
+        </w:rPr>
+      </w:pPr>
+      <w:r>
+        <w:rPr>
+          <w:rFonts w:ascii="Times New Roman" w:hAnsi="Times New Roman" w:cs="Times New Roman"/>
+          <w:sz w:val="24"/>
+          <w:szCs w:val="28"/>
+          <w:lang w:val="es-ES"/>
+        </w:rPr>
+        <w:lastRenderedPageBreak/>
+        <w:t>4.</w:t>
+      </w:r>
+      <w:r>
+        <w:rPr>
+          <w:rFonts w:ascii="Times New Roman" w:hAnsi="Times New Roman" w:cs="Times New Roman"/>
+          <w:b/>
+          <w:sz w:val="24"/>
+          <w:szCs w:val="24"/>
+          <w:lang w:val="es-ES"/>
+        </w:rPr>
+        <w:t>PLATAFORMA</w:t>
+      </w:r>
+    </w:p>
+    <w:p>
+      <w:pPr>
+        <w:pStyle w:val="Prrafodelista"/>
+        <w:spacing w:line="480" w:lineRule="auto"/>
+        <w:ind w:firstLine="696"/>
+        <w:rPr>
+          <w:rFonts w:ascii="Times New Roman" w:hAnsi="Times New Roman" w:cs="Times New Roman"/>
+          <w:color w:val="171717"/>
+          <w:sz w:val="24"/>
+          <w:szCs w:val="24"/>
+          <w:shd w:val="clear" w:color="auto" w:fill="FFFFFF"/>
+        </w:rPr>
+      </w:pPr>
+      <w:r>
+        <w:rPr>
+          <w:rFonts w:ascii="Times New Roman" w:hAnsi="Times New Roman" w:cs="Times New Roman"/>
+          <w:sz w:val="24"/>
+          <w:szCs w:val="24"/>
+          <w:lang w:val="es-ES"/>
+        </w:rPr>
+        <w:t xml:space="preserve">La plataforma Microsoft será </w:t>
+      </w:r>
+      <w:r>
+        <w:rPr>
+          <w:rFonts w:ascii="Times New Roman" w:hAnsi="Times New Roman" w:cs="Times New Roman"/>
+          <w:sz w:val="24"/>
+          <w:szCs w:val="24"/>
+          <w:lang w:val="es-ES"/>
+        </w:rPr>
+        <w:t>la utilizada y con el F</w:t>
+      </w:r>
+      <w:r>
+        <w:rPr>
+          <w:rFonts w:ascii="Times New Roman" w:hAnsi="Times New Roman" w:cs="Times New Roman"/>
+          <w:sz w:val="24"/>
+          <w:szCs w:val="24"/>
+          <w:lang w:val="es-ES"/>
+        </w:rPr>
+        <w:t>ram</w:t>
+      </w:r>
+      <w:r>
+        <w:rPr>
+          <w:rFonts w:ascii="Times New Roman" w:hAnsi="Times New Roman" w:cs="Times New Roman"/>
+          <w:sz w:val="24"/>
+          <w:szCs w:val="24"/>
+          <w:lang w:val="es-ES"/>
+        </w:rPr>
+        <w:t>ew</w:t>
+      </w:r>
+      <w:r>
+        <w:rPr>
+          <w:rFonts w:ascii="Times New Roman" w:hAnsi="Times New Roman" w:cs="Times New Roman"/>
+          <w:sz w:val="24"/>
+          <w:szCs w:val="24"/>
+          <w:lang w:val="es-ES"/>
+        </w:rPr>
+        <w:t>ork ASP.Net desarrollado por</w:t>
+      </w:r>
+      <w:r>
+        <w:rPr>
+          <w:rFonts w:ascii="Times New Roman" w:hAnsi="Times New Roman" w:cs="Times New Roman"/>
+          <w:sz w:val="24"/>
+          <w:szCs w:val="24"/>
+          <w:lang w:val="es-ES"/>
+        </w:rPr>
+        <w:t xml:space="preserve"> </w:t>
+      </w:r>
+      <w:r>
+        <w:rPr>
+          <w:rFonts w:ascii="Times New Roman" w:hAnsi="Times New Roman" w:cs="Times New Roman"/>
+          <w:sz w:val="24"/>
+          <w:szCs w:val="24"/>
+          <w:lang w:val="es-ES"/>
+        </w:rPr>
+        <w:t xml:space="preserve">Microsoft para crear la web. </w:t>
+      </w:r>
+      <w:r>
+        <w:rPr>
+          <w:rFonts w:ascii="Times New Roman" w:hAnsi="Times New Roman" w:cs="Times New Roman"/>
+          <w:color w:val="171717"/>
+          <w:sz w:val="24"/>
+          <w:szCs w:val="24"/>
+          <w:shd w:val="clear" w:color="auto" w:fill="FFFFFF"/>
+        </w:rPr>
+        <w:t>usando</w:t>
+      </w:r>
+      <w:r>
+        <w:rPr>
+          <w:rFonts w:ascii="Times New Roman" w:hAnsi="Times New Roman" w:cs="Times New Roman"/>
+          <w:color w:val="171717"/>
+          <w:sz w:val="24"/>
+          <w:szCs w:val="24"/>
+          <w:shd w:val="clear" w:color="auto" w:fill="FFFFFF"/>
+        </w:rPr>
+        <w:t xml:space="preserve"> las consultas de medios CSS y HTML estándar</w:t>
+      </w:r>
+      <w:r>
+        <w:rPr>
+          <w:rFonts w:ascii="Times New Roman" w:hAnsi="Times New Roman" w:cs="Times New Roman"/>
+          <w:color w:val="171717"/>
+          <w:sz w:val="24"/>
+          <w:szCs w:val="24"/>
+          <w:shd w:val="clear" w:color="auto" w:fill="FFFFFF"/>
+        </w:rPr>
+        <w:t xml:space="preserve"> consiguiendo con esto adaptar la web al dispositivo del usuario</w:t>
+      </w:r>
+      <w:r>
+        <w:rPr>
+          <w:rFonts w:ascii="Times New Roman" w:hAnsi="Times New Roman" w:cs="Times New Roman"/>
+          <w:color w:val="171717"/>
+          <w:sz w:val="24"/>
+          <w:szCs w:val="24"/>
+          <w:shd w:val="clear" w:color="auto" w:fill="FFFFFF"/>
+        </w:rPr>
+        <w:t xml:space="preserve"> utilizando la técnica </w:t>
+      </w:r>
+      <w:r>
+        <w:rPr>
+          <w:rFonts w:ascii="Times New Roman" w:hAnsi="Times New Roman" w:cs="Times New Roman"/>
+          <w:color w:val="171717"/>
+          <w:sz w:val="24"/>
+          <w:szCs w:val="24"/>
+          <w:shd w:val="clear" w:color="auto" w:fill="FFFFFF"/>
+        </w:rPr>
+        <w:t>de desarrollo web responsiv</w:t>
+      </w:r>
+      <w:r>
+        <w:rPr>
+          <w:rFonts w:ascii="Times New Roman" w:hAnsi="Times New Roman" w:cs="Times New Roman"/>
+          <w:color w:val="171717"/>
+          <w:sz w:val="24"/>
+          <w:szCs w:val="24"/>
+          <w:shd w:val="clear" w:color="auto" w:fill="FFFFFF"/>
+        </w:rPr>
+        <w:t>e.</w:t>
+      </w:r>
+    </w:p>
+    <w:p>
+      <w:pPr>
+        <w:pStyle w:val="Prrafodelista"/>
+        <w:spacing w:line="480" w:lineRule="auto"/>
+        <w:ind w:firstLine="696"/>
+        <w:rPr>
+          <w:rFonts w:ascii="Times New Roman" w:hAnsi="Times New Roman" w:cs="Times New Roman"/>
+          <w:color w:val="171717"/>
+          <w:sz w:val="24"/>
+          <w:szCs w:val="24"/>
+          <w:shd w:val="clear" w:color="auto" w:fill="FFFFFF"/>
+        </w:rPr>
+      </w:pPr>
+      <w:r>
+        <w:rPr>
+          <w:rFonts w:ascii="Times New Roman" w:hAnsi="Times New Roman" w:cs="Times New Roman"/>
+          <w:b/>
+          <w:color w:val="171717"/>
+          <w:sz w:val="24"/>
+          <w:szCs w:val="24"/>
+          <w:shd w:val="clear" w:color="auto" w:fill="FFFFFF"/>
+        </w:rPr>
+        <w:t>5.</w:t>
+      </w:r>
+      <w:r>
+        <w:rPr>
+          <w:rFonts w:ascii="Times New Roman" w:hAnsi="Times New Roman" w:cs="Times New Roman"/>
+          <w:b/>
+          <w:color w:val="171717"/>
+          <w:sz w:val="24"/>
+          <w:szCs w:val="24"/>
+          <w:shd w:val="clear" w:color="auto" w:fill="FFFFFF"/>
+        </w:rPr>
+        <w:t>AMBIENTE</w:t>
+      </w:r>
+    </w:p>
+    <w:p>
+      <w:pPr>
+        <w:pStyle w:val="Prrafodelista"/>
+        <w:spacing w:line="480" w:lineRule="auto"/>
+        <w:ind w:firstLine="696"/>
+        <w:rPr>
+          <w:rFonts w:ascii="Times New Roman" w:hAnsi="Times New Roman" w:cs="Times New Roman"/>
+          <w:color w:val="171717"/>
+          <w:sz w:val="24"/>
+          <w:szCs w:val="24"/>
+          <w:shd w:val="clear" w:color="auto" w:fill="FFFFFF"/>
+        </w:rPr>
+      </w:pPr>
+      <w:r>
+        <w:rPr>
+          <w:rFonts w:ascii="Times New Roman" w:hAnsi="Times New Roman" w:cs="Times New Roman"/>
+          <w:color w:val="171717"/>
+          <w:sz w:val="24"/>
+          <w:szCs w:val="24"/>
+          <w:shd w:val="clear" w:color="auto" w:fill="FFFFFF"/>
+        </w:rPr>
+        <w:t xml:space="preserve">El </w:t>
+      </w:r>
+      <w:r>
+        <w:rPr>
+          <w:rFonts w:ascii="Times New Roman" w:hAnsi="Times New Roman" w:cs="Times New Roman"/>
+          <w:color w:val="171717"/>
+          <w:sz w:val="24"/>
+          <w:szCs w:val="24"/>
+          <w:shd w:val="clear" w:color="auto" w:fill="FFFFFF"/>
+        </w:rPr>
+        <w:t xml:space="preserve">ambiente </w:t>
+      </w:r>
+      <w:r>
+        <w:rPr>
+          <w:rFonts w:ascii="Times New Roman" w:hAnsi="Times New Roman" w:cs="Times New Roman"/>
+          <w:color w:val="171717"/>
+          <w:sz w:val="24"/>
+          <w:szCs w:val="24"/>
+          <w:shd w:val="clear" w:color="auto" w:fill="FFFFFF"/>
+        </w:rPr>
+        <w:t xml:space="preserve">utilizado para </w:t>
+      </w:r>
+      <w:r>
+        <w:rPr>
+          <w:rFonts w:ascii="Times New Roman" w:hAnsi="Times New Roman" w:cs="Times New Roman"/>
+          <w:color w:val="171717"/>
+          <w:sz w:val="24"/>
+          <w:szCs w:val="24"/>
+          <w:shd w:val="clear" w:color="auto" w:fill="FFFFFF"/>
+        </w:rPr>
+        <w:t xml:space="preserve">el desarrollo del </w:t>
+      </w:r>
+      <w:r>
+        <w:rPr>
+          <w:rFonts w:ascii="Times New Roman" w:hAnsi="Times New Roman" w:cs="Times New Roman"/>
+          <w:color w:val="171717"/>
+          <w:sz w:val="24"/>
+          <w:szCs w:val="24"/>
+          <w:shd w:val="clear" w:color="auto" w:fill="FFFFFF"/>
+        </w:rPr>
+        <w:t>proyecto</w:t>
+      </w:r>
+      <w:r>
+        <w:rPr>
+          <w:rFonts w:ascii="Times New Roman" w:hAnsi="Times New Roman" w:cs="Times New Roman"/>
+          <w:color w:val="171717"/>
+          <w:sz w:val="24"/>
+          <w:szCs w:val="24"/>
+          <w:shd w:val="clear" w:color="auto" w:fill="FFFFFF"/>
+        </w:rPr>
+        <w:t xml:space="preserve"> será el web</w:t>
+      </w:r>
+      <w:r>
+        <w:rPr>
+          <w:rFonts w:ascii="Times New Roman" w:hAnsi="Times New Roman" w:cs="Times New Roman"/>
+          <w:color w:val="171717"/>
+          <w:sz w:val="24"/>
+          <w:szCs w:val="24"/>
+          <w:shd w:val="clear" w:color="auto" w:fill="FFFFFF"/>
+        </w:rPr>
+        <w:t xml:space="preserve"> en un entorno de </w:t>
+      </w:r>
+      <w:r>
+        <w:rPr>
+          <w:rFonts w:ascii="Times New Roman" w:hAnsi="Times New Roman" w:cs="Times New Roman"/>
+          <w:color w:val="171717"/>
+          <w:sz w:val="24"/>
+          <w:szCs w:val="24"/>
+          <w:shd w:val="clear" w:color="auto" w:fill="FFFFFF"/>
+        </w:rPr>
+        <w:t>página web 4.0</w:t>
+      </w:r>
+      <w:r>
+        <w:rPr>
+          <w:rFonts w:ascii="Times New Roman" w:hAnsi="Times New Roman" w:cs="Times New Roman"/>
+          <w:color w:val="171717"/>
+          <w:sz w:val="24"/>
+          <w:szCs w:val="24"/>
+          <w:shd w:val="clear" w:color="auto" w:fill="FFFFFF"/>
         </w:rPr>
         <w:t>.</w:t>
       </w:r>
     </w:p>
     <w:p>
       <w:pPr>
-        <w:spacing w:line="480" w:lineRule="auto"/>
-        <w:jc w:val="both"/>
-        <w:rPr>
-          <w:rFonts w:ascii="Times New Roman" w:hAnsi="Times New Roman" w:cs="Times New Roman"/>
-          <w:sz w:val="24"/>
-          <w:szCs w:val="24"/>
-          <w:lang w:val="es-ES"/>
-        </w:rPr>
-      </w:pPr>
-      <w:r>
-        <w:rPr>
-          <w:rFonts w:ascii="Times New Roman" w:hAnsi="Times New Roman" w:cs="Times New Roman"/>
-          <w:sz w:val="24"/>
-          <w:szCs w:val="24"/>
-          <w:lang w:val="es-ES"/>
+        <w:pStyle w:val="Prrafodelista"/>
+        <w:spacing w:line="480" w:lineRule="auto"/>
+        <w:ind w:firstLine="696"/>
+        <w:rPr>
+          <w:rFonts w:ascii="Times New Roman" w:hAnsi="Times New Roman" w:cs="Times New Roman"/>
+          <w:color w:val="171717"/>
+          <w:sz w:val="24"/>
+          <w:szCs w:val="24"/>
+          <w:shd w:val="clear" w:color="auto" w:fill="FFFFFF"/>
+        </w:rPr>
+      </w:pPr>
+      <w:r>
+        <w:rPr>
+          <w:rFonts w:ascii="Times New Roman" w:hAnsi="Times New Roman" w:cs="Times New Roman"/>
+          <w:b/>
+          <w:color w:val="171717"/>
+          <w:sz w:val="24"/>
+          <w:szCs w:val="24"/>
+          <w:shd w:val="clear" w:color="auto" w:fill="FFFFFF"/>
         </w:rPr>
         <w:t xml:space="preserve"> </w:t>
       </w:r>
-    </w:p>
-    <w:p>
-      <w:pPr>
-        <w:spacing w:line="480" w:lineRule="auto"/>
-        <w:jc w:val="both"/>
-        <w:rPr>
-          <w:rFonts w:ascii="Times New Roman" w:hAnsi="Times New Roman" w:cs="Times New Roman"/>
-          <w:sz w:val="24"/>
-          <w:szCs w:val="24"/>
-          <w:lang w:val="es-ES"/>
-        </w:rPr>
-      </w:pPr>
+      <w:r>
+        <w:rPr>
+          <w:rFonts w:ascii="Times New Roman" w:hAnsi="Times New Roman" w:cs="Times New Roman"/>
+          <w:b/>
+          <w:color w:val="171717"/>
+          <w:sz w:val="24"/>
+          <w:szCs w:val="24"/>
+          <w:shd w:val="clear" w:color="auto" w:fill="FFFFFF"/>
+        </w:rPr>
+        <w:t>6. ARQUITECTURA</w:t>
+      </w:r>
     </w:p>
     <w:p>
       <w:pPr>
         <w:pStyle w:val="Prrafodelista"/>
         <w:spacing w:line="480" w:lineRule="auto"/>
-        <w:jc w:val="center"/>
-        <w:rPr>
-          <w:rFonts w:ascii="Times New Roman" w:hAnsi="Times New Roman" w:cs="Times New Roman"/>
-          <w:sz w:val="24"/>
-          <w:szCs w:val="24"/>
-          <w:lang w:val="es-ES"/>
-        </w:rPr>
-      </w:pPr>
-      <w:r>
-        <w:rPr>
-          <w:rFonts w:ascii="Times New Roman" w:hAnsi="Times New Roman" w:cs="Times New Roman"/>
-          <w:b/>
-          <w:sz w:val="24"/>
-          <w:szCs w:val="28"/>
-          <w:lang w:val="es-ES"/>
-        </w:rPr>
-        <w:lastRenderedPageBreak/>
-        <w:t>3.</w:t>
-      </w:r>
-      <w:r>
-        <w:rPr>
-          <w:rFonts w:ascii="Times New Roman" w:hAnsi="Times New Roman" w:cs="Times New Roman"/>
-          <w:b/>
-          <w:sz w:val="24"/>
-          <w:szCs w:val="28"/>
-          <w:lang w:val="es-ES"/>
-        </w:rPr>
-        <w:t>OBJETIVOS GENERALES</w:t>
+        <w:ind w:firstLine="696"/>
+        <w:rPr>
+          <w:rFonts w:ascii="Times New Roman" w:hAnsi="Times New Roman" w:cs="Times New Roman"/>
+          <w:color w:val="171717"/>
+          <w:shd w:val="clear" w:color="auto" w:fill="FFFFFF"/>
+        </w:rPr>
+      </w:pPr>
+      <w:r>
+        <w:rPr>
+          <w:rFonts w:ascii="Times New Roman" w:hAnsi="Times New Roman" w:cs="Times New Roman"/>
+          <w:color w:val="171717"/>
+          <w:sz w:val="24"/>
+          <w:szCs w:val="24"/>
+          <w:shd w:val="clear" w:color="auto" w:fill="FFFFFF"/>
+        </w:rPr>
+        <w:t>La arquitectura utilizada en el proyecto será la mvc</w:t>
+      </w:r>
+      <w:r>
+        <w:rPr>
+          <w:rFonts w:ascii="Times New Roman" w:hAnsi="Times New Roman" w:cs="Times New Roman"/>
+          <w:color w:val="171717"/>
+          <w:sz w:val="24"/>
+          <w:szCs w:val="24"/>
+          <w:shd w:val="clear" w:color="auto" w:fill="FFFFFF"/>
+        </w:rPr>
+        <w:t xml:space="preserve"> porque a</w:t>
+      </w:r>
+      <w:r>
+        <w:rPr>
+          <w:rFonts w:ascii="Times New Roman" w:hAnsi="Times New Roman" w:cs="Times New Roman"/>
+          <w:color w:val="171717"/>
+          <w:shd w:val="clear" w:color="auto" w:fill="FFFFFF"/>
+        </w:rPr>
+        <w:t xml:space="preserve">l combinar el </w:t>
+      </w:r>
+      <w:r>
+        <w:rPr>
+          <w:rFonts w:ascii="Times New Roman" w:hAnsi="Times New Roman" w:cs="Times New Roman"/>
+          <w:color w:val="171717"/>
+          <w:shd w:val="clear" w:color="auto" w:fill="FFFFFF"/>
+        </w:rPr>
+        <w:t xml:space="preserve">ASP.NET </w:t>
+      </w:r>
+      <w:r>
+        <w:rPr>
+          <w:rFonts w:ascii="Times New Roman" w:hAnsi="Times New Roman" w:cs="Times New Roman"/>
+          <w:color w:val="171717"/>
+          <w:shd w:val="clear" w:color="auto" w:fill="FFFFFF"/>
+        </w:rPr>
+        <w:t>con MVC, nos permitirá la creación de</w:t>
+      </w:r>
+      <w:r>
+        <w:rPr>
+          <w:rFonts w:ascii="Times New Roman" w:hAnsi="Times New Roman" w:cs="Times New Roman"/>
+          <w:color w:val="171717"/>
+          <w:shd w:val="clear" w:color="auto" w:fill="FFFFFF"/>
+        </w:rPr>
+        <w:t xml:space="preserve"> web modernas además de ap</w:t>
+      </w:r>
+      <w:r>
+        <w:rPr>
+          <w:rFonts w:ascii="Times New Roman" w:hAnsi="Times New Roman" w:cs="Times New Roman"/>
+          <w:color w:val="171717"/>
+          <w:shd w:val="clear" w:color="auto" w:fill="FFFFFF"/>
+        </w:rPr>
+        <w:t>licaciones basadas en vista.</w:t>
       </w:r>
     </w:p>
     <w:p>
       <w:pPr>
         <w:pStyle w:val="Prrafodelista"/>
         <w:spacing w:line="480" w:lineRule="auto"/>
-        <w:rPr>
-          <w:rFonts w:ascii="Times New Roman" w:hAnsi="Times New Roman" w:cs="Times New Roman"/>
-          <w:sz w:val="24"/>
-          <w:szCs w:val="28"/>
-          <w:lang w:val="es-ES"/>
-        </w:rPr>
-      </w:pPr>
-      <w:r>
-        <w:rPr>
-          <w:rFonts w:ascii="Times New Roman" w:hAnsi="Times New Roman" w:cs="Times New Roman"/>
-          <w:sz w:val="24"/>
-          <w:szCs w:val="28"/>
-          <w:lang w:val="es-ES"/>
-        </w:rPr>
-        <w:t xml:space="preserve">Elaborar una </w:t>
-      </w:r>
-      <w:proofErr w:type="spellStart"/>
-      <w:r>
-        <w:rPr>
-          <w:rFonts w:ascii="Times New Roman" w:hAnsi="Times New Roman" w:cs="Times New Roman"/>
-          <w:sz w:val="24"/>
-          <w:szCs w:val="28"/>
-          <w:lang w:val="es-ES"/>
-        </w:rPr>
-        <w:t>pagina</w:t>
-      </w:r>
-      <w:proofErr w:type="spellEnd"/>
-      <w:r>
-        <w:rPr>
-          <w:rFonts w:ascii="Times New Roman" w:hAnsi="Times New Roman" w:cs="Times New Roman"/>
-          <w:sz w:val="24"/>
-          <w:szCs w:val="28"/>
-          <w:lang w:val="es-ES"/>
-        </w:rPr>
-        <w:t xml:space="preserve"> web para el uso del computador y la comprensión de sus componentes.</w:t>
+        <w:ind w:firstLine="696"/>
+        <w:rPr>
+          <w:rFonts w:ascii="Times New Roman" w:hAnsi="Times New Roman" w:cs="Times New Roman"/>
+          <w:color w:val="171717"/>
+          <w:shd w:val="clear" w:color="auto" w:fill="FFFFFF"/>
+        </w:rPr>
+      </w:pPr>
+      <w:r>
+        <w:rPr>
+          <w:rFonts w:ascii="Times New Roman" w:hAnsi="Times New Roman" w:cs="Times New Roman"/>
+          <w:b/>
+          <w:color w:val="171717"/>
+          <w:shd w:val="clear" w:color="auto" w:fill="FFFFFF"/>
+        </w:rPr>
+        <w:t>7.MODELO Y METODOLOGIA DE DESARROLLO DE SOFTWARE</w:t>
       </w:r>
     </w:p>
     <w:p>
       <w:pPr>
         <w:pStyle w:val="Prrafodelista"/>
         <w:spacing w:line="480" w:lineRule="auto"/>
-        <w:rPr>
-          <w:rFonts w:ascii="Times New Roman" w:hAnsi="Times New Roman" w:cs="Times New Roman"/>
-          <w:b/>
-          <w:sz w:val="24"/>
-          <w:szCs w:val="28"/>
-          <w:lang w:val="es-ES"/>
-        </w:rPr>
-      </w:pPr>
-      <w:r>
-        <w:rPr>
-          <w:rFonts w:ascii="Times New Roman" w:hAnsi="Times New Roman" w:cs="Times New Roman"/>
-          <w:b/>
-          <w:sz w:val="24"/>
-          <w:szCs w:val="28"/>
-          <w:lang w:val="es-ES"/>
-        </w:rPr>
-        <w:t>3</w:t>
-      </w:r>
-      <w:r>
-        <w:rPr>
-          <w:rFonts w:ascii="Times New Roman" w:hAnsi="Times New Roman" w:cs="Times New Roman"/>
-          <w:b/>
-          <w:sz w:val="24"/>
-          <w:szCs w:val="28"/>
-          <w:lang w:val="es-ES"/>
-        </w:rPr>
-        <w:t xml:space="preserve">.1 </w:t>
-      </w:r>
-      <w:r>
-        <w:rPr>
-          <w:rFonts w:ascii="Times New Roman" w:hAnsi="Times New Roman" w:cs="Times New Roman"/>
-          <w:b/>
-          <w:sz w:val="24"/>
-          <w:szCs w:val="28"/>
-          <w:lang w:val="es-ES"/>
-        </w:rPr>
-        <w:t xml:space="preserve">OBJETIVOS ESPECÍFICOS </w:t>
+        <w:ind w:firstLine="696"/>
+        <w:rPr>
+          <w:rFonts w:ascii="Times New Roman" w:hAnsi="Times New Roman" w:cs="Times New Roman"/>
+          <w:color w:val="171717"/>
+          <w:sz w:val="24"/>
+          <w:szCs w:val="24"/>
+          <w:shd w:val="clear" w:color="auto" w:fill="FFFFFF"/>
+        </w:rPr>
+      </w:pPr>
+      <w:r>
+        <w:rPr>
+          <w:rFonts w:ascii="Times New Roman" w:hAnsi="Times New Roman" w:cs="Times New Roman"/>
+          <w:color w:val="171717"/>
+          <w:shd w:val="clear" w:color="auto" w:fill="FFFFFF"/>
+        </w:rPr>
+        <w:t>Par</w:t>
+      </w:r>
+      <w:r>
+        <w:rPr>
+          <w:rFonts w:ascii="Times New Roman" w:hAnsi="Times New Roman" w:cs="Times New Roman"/>
+          <w:color w:val="171717"/>
+          <w:sz w:val="24"/>
+          <w:szCs w:val="24"/>
+          <w:shd w:val="clear" w:color="auto" w:fill="FFFFFF"/>
+        </w:rPr>
+        <w:t>a el proyecto los modelos de desarrollo de software utilizado será el evolutivo.</w:t>
       </w:r>
     </w:p>
     <w:p>
       <w:pPr>
         <w:pStyle w:val="Prrafodelista"/>
         <w:spacing w:line="480" w:lineRule="auto"/>
-        <w:rPr>
-          <w:rFonts w:ascii="Times New Roman" w:hAnsi="Times New Roman" w:cs="Times New Roman"/>
-          <w:sz w:val="24"/>
-          <w:szCs w:val="28"/>
-          <w:lang w:val="es-ES"/>
-        </w:rPr>
-      </w:pPr>
-      <w:r>
-        <w:rPr>
-          <w:rFonts w:ascii="Times New Roman" w:hAnsi="Times New Roman" w:cs="Times New Roman"/>
-          <w:sz w:val="24"/>
-          <w:szCs w:val="28"/>
-          <w:lang w:val="es-ES"/>
-        </w:rPr>
-        <w:t>1.Crear página web.</w:t>
+        <w:ind w:firstLine="696"/>
+        <w:rPr>
+          <w:rFonts w:ascii="Times New Roman" w:hAnsi="Times New Roman" w:cs="Times New Roman"/>
+          <w:color w:val="171717"/>
+          <w:sz w:val="24"/>
+          <w:szCs w:val="24"/>
+          <w:shd w:val="clear" w:color="auto" w:fill="FFFFFF"/>
+          <w:lang w:val="es-ES"/>
+        </w:rPr>
+      </w:pPr>
+      <w:r>
+        <w:rPr>
+          <w:rFonts w:ascii="Times New Roman" w:hAnsi="Times New Roman" w:cs="Times New Roman"/>
+          <w:color w:val="171717"/>
+          <w:sz w:val="24"/>
+          <w:szCs w:val="24"/>
+          <w:shd w:val="clear" w:color="auto" w:fill="FFFFFF"/>
+        </w:rPr>
+        <w:t xml:space="preserve">La metodología de desarrollo será </w:t>
+      </w:r>
+      <w:r>
+        <w:rPr>
+          <w:rFonts w:ascii="Times New Roman" w:hAnsi="Times New Roman" w:cs="Times New Roman"/>
+          <w:color w:val="171717"/>
+          <w:sz w:val="24"/>
+          <w:szCs w:val="24"/>
+          <w:shd w:val="clear" w:color="auto" w:fill="FFFFFF"/>
+          <w:lang w:val="es-ES"/>
+        </w:rPr>
+        <w:t>Método de desarrollo de sistemas dinámicos que junto con el modelo evolutivo estos cumplen con lo necesario para el desarrollo de mi proyecto.</w:t>
       </w:r>
     </w:p>
     <w:p>
       <w:pPr>
         <w:pStyle w:val="Prrafodelista"/>
         <w:spacing w:line="480" w:lineRule="auto"/>
-        <w:rPr>
-          <w:rFonts w:ascii="Times New Roman" w:hAnsi="Times New Roman" w:cs="Times New Roman"/>
-          <w:sz w:val="24"/>
-          <w:szCs w:val="28"/>
-          <w:lang w:val="es-ES"/>
-        </w:rPr>
-      </w:pPr>
-      <w:r>
-        <w:rPr>
-          <w:rFonts w:ascii="Times New Roman" w:hAnsi="Times New Roman" w:cs="Times New Roman"/>
-          <w:sz w:val="24"/>
-          <w:szCs w:val="28"/>
-          <w:lang w:val="es-ES"/>
-        </w:rPr>
-        <w:t>2.Recopilar información.</w:t>
-      </w:r>
+        <w:ind w:firstLine="696"/>
+        <w:rPr>
+          <w:rFonts w:ascii="Times New Roman" w:hAnsi="Times New Roman" w:cs="Times New Roman"/>
+          <w:color w:val="171717"/>
+          <w:sz w:val="24"/>
+          <w:szCs w:val="24"/>
+          <w:shd w:val="clear" w:color="auto" w:fill="FFFFFF"/>
+          <w:lang w:val="es-ES"/>
+        </w:rPr>
+      </w:pPr>
     </w:p>
     <w:p>
       <w:pPr>
         <w:pStyle w:val="Prrafodelista"/>
         <w:spacing w:line="480" w:lineRule="auto"/>
-        <w:rPr>
-          <w:rFonts w:ascii="Times New Roman" w:hAnsi="Times New Roman" w:cs="Times New Roman"/>
-          <w:sz w:val="24"/>
-          <w:szCs w:val="28"/>
-          <w:lang w:val="es-ES"/>
-        </w:rPr>
-      </w:pPr>
-      <w:r>
-        <w:rPr>
-          <w:rFonts w:ascii="Times New Roman" w:hAnsi="Times New Roman" w:cs="Times New Roman"/>
-          <w:sz w:val="24"/>
-          <w:szCs w:val="28"/>
-          <w:lang w:val="es-ES"/>
-        </w:rPr>
-        <w:t>3.Personalizar página web.</w:t>
-      </w:r>
+        <w:ind w:firstLine="696"/>
+        <w:rPr>
+          <w:rFonts w:ascii="Times New Roman" w:hAnsi="Times New Roman" w:cs="Times New Roman"/>
+          <w:color w:val="171717"/>
+          <w:sz w:val="24"/>
+          <w:szCs w:val="24"/>
+          <w:shd w:val="clear" w:color="auto" w:fill="FFFFFF"/>
+          <w:lang w:val="es-ES"/>
+        </w:rPr>
+      </w:pPr>
     </w:p>
     <w:p>
       <w:pPr>
         <w:pStyle w:val="Prrafodelista"/>
         <w:spacing w:line="480" w:lineRule="auto"/>
-        <w:rPr>
-          <w:rFonts w:ascii="Times New Roman" w:hAnsi="Times New Roman" w:cs="Times New Roman"/>
-          <w:sz w:val="24"/>
-          <w:szCs w:val="28"/>
-          <w:lang w:val="es-ES"/>
-        </w:rPr>
-      </w:pPr>
-      <w:r>
-        <w:rPr>
-          <w:rFonts w:ascii="Times New Roman" w:hAnsi="Times New Roman" w:cs="Times New Roman"/>
-          <w:sz w:val="24"/>
-          <w:szCs w:val="28"/>
-          <w:lang w:val="es-ES"/>
-        </w:rPr>
-        <w:t>4.Desglosar las informaciones sobre cada componente.</w:t>
-      </w:r>
+        <w:ind w:firstLine="696"/>
+        <w:rPr>
+          <w:rFonts w:ascii="Times New Roman" w:hAnsi="Times New Roman" w:cs="Times New Roman"/>
+          <w:color w:val="171717"/>
+          <w:sz w:val="24"/>
+          <w:szCs w:val="24"/>
+          <w:shd w:val="clear" w:color="auto" w:fill="FFFFFF"/>
+          <w:lang w:val="es-ES"/>
+        </w:rPr>
+      </w:pPr>
     </w:p>
     <w:p>
       <w:pPr>
         <w:pStyle w:val="Prrafodelista"/>
         <w:spacing w:line="480" w:lineRule="auto"/>
-        <w:rPr>
-          <w:rFonts w:ascii="Times New Roman" w:hAnsi="Times New Roman" w:cs="Times New Roman"/>
-          <w:sz w:val="24"/>
-          <w:szCs w:val="28"/>
-          <w:lang w:val="es-ES"/>
-        </w:rPr>
-      </w:pPr>
-      <w:r>
-        <w:rPr>
-          <w:rFonts w:ascii="Times New Roman" w:hAnsi="Times New Roman" w:cs="Times New Roman"/>
-          <w:sz w:val="24"/>
-          <w:szCs w:val="28"/>
-          <w:lang w:val="es-ES"/>
-        </w:rPr>
-        <w:t>5.</w:t>
-      </w:r>
-      <w:r>
-        <w:rPr>
-          <w:rFonts w:ascii="Times New Roman" w:hAnsi="Times New Roman" w:cs="Times New Roman"/>
-          <w:sz w:val="24"/>
-          <w:szCs w:val="28"/>
-          <w:lang w:val="es-ES"/>
-        </w:rPr>
-        <w:t xml:space="preserve">Proveer la información que los usuarios necesitan para la comprensión de </w:t>
-      </w:r>
-      <w:proofErr w:type="gramStart"/>
-      <w:r>
-        <w:rPr>
-          <w:rFonts w:ascii="Times New Roman" w:hAnsi="Times New Roman" w:cs="Times New Roman"/>
-          <w:sz w:val="24"/>
-          <w:szCs w:val="28"/>
-          <w:lang w:val="es-ES"/>
-        </w:rPr>
-        <w:t>los  diferentes</w:t>
-      </w:r>
-      <w:proofErr w:type="gramEnd"/>
-      <w:r>
-        <w:rPr>
-          <w:rFonts w:ascii="Times New Roman" w:hAnsi="Times New Roman" w:cs="Times New Roman"/>
-          <w:sz w:val="24"/>
-          <w:szCs w:val="28"/>
-          <w:lang w:val="es-ES"/>
-        </w:rPr>
-        <w:t xml:space="preserve"> usos del computador y cual necesita.</w:t>
+        <w:ind w:firstLine="696"/>
+        <w:rPr>
+          <w:rFonts w:ascii="Times New Roman" w:hAnsi="Times New Roman" w:cs="Times New Roman"/>
+          <w:color w:val="171717"/>
+          <w:sz w:val="24"/>
+          <w:szCs w:val="24"/>
+          <w:shd w:val="clear" w:color="auto" w:fill="FFFFFF"/>
+          <w:lang w:val="es-ES"/>
+        </w:rPr>
+      </w:pPr>
+      <w:r>
+        <w:rPr>
+          <w:rFonts w:ascii="Times New Roman" w:hAnsi="Times New Roman" w:cs="Times New Roman"/>
+          <w:b/>
+          <w:color w:val="171717"/>
+          <w:shd w:val="clear" w:color="auto" w:fill="FFFFFF"/>
+        </w:rPr>
+        <w:t>8.PATRONES DE DISE</w:t>
+      </w:r>
+      <w:r>
+        <w:rPr>
+          <w:rFonts w:ascii="Times New Roman" w:hAnsi="Times New Roman" w:cs="Times New Roman"/>
+          <w:b/>
+          <w:color w:val="171717"/>
+          <w:shd w:val="clear" w:color="auto" w:fill="FFFFFF"/>
+          <w:lang w:val="es-ES"/>
+        </w:rPr>
+        <w:t>ÑO DE DESARROLLO</w:t>
       </w:r>
     </w:p>
     <w:p>
       <w:pPr>
         <w:pStyle w:val="Prrafodelista"/>
         <w:spacing w:line="480" w:lineRule="auto"/>
-        <w:rPr>
-          <w:rFonts w:ascii="Times New Roman" w:hAnsi="Times New Roman" w:cs="Times New Roman"/>
-          <w:sz w:val="24"/>
-          <w:szCs w:val="28"/>
-          <w:lang w:val="es-ES"/>
-        </w:rPr>
-      </w:pPr>
-    </w:p>
-    <w:p>
-      <w:pPr>
-        <w:pStyle w:val="Prrafodelista"/>
-        <w:spacing w:line="480" w:lineRule="auto"/>
-        <w:jc w:val="center"/>
-        <w:rPr>
-          <w:rFonts w:ascii="Times New Roman" w:hAnsi="Times New Roman" w:cs="Times New Roman"/>
-          <w:b/>
-          <w:sz w:val="24"/>
-          <w:szCs w:val="24"/>
-          <w:lang w:val="es-ES"/>
-        </w:rPr>
-      </w:pPr>
-      <w:r>
-        <w:rPr>
-          <w:rFonts w:ascii="Times New Roman" w:hAnsi="Times New Roman" w:cs="Times New Roman"/>
-          <w:sz w:val="24"/>
-          <w:szCs w:val="28"/>
-          <w:lang w:val="es-ES"/>
-        </w:rPr>
-        <w:t>4.</w:t>
+        <w:ind w:firstLine="696"/>
+        <w:rPr>
+          <w:rFonts w:ascii="Times New Roman" w:hAnsi="Times New Roman" w:cs="Times New Roman"/>
+          <w:color w:val="171717"/>
+          <w:shd w:val="clear" w:color="auto" w:fill="FFFFFF"/>
+        </w:rPr>
+      </w:pPr>
+      <w:r>
+        <w:rPr>
+          <w:rFonts w:ascii="Times New Roman" w:hAnsi="Times New Roman" w:cs="Times New Roman"/>
+          <w:color w:val="171717"/>
+          <w:sz w:val="24"/>
+          <w:szCs w:val="24"/>
+          <w:shd w:val="clear" w:color="auto" w:fill="FFFFFF"/>
+          <w:lang w:val="es-ES"/>
+        </w:rPr>
+        <w:t>El patrón observer será utilizado en el desarrollo de la página web porque además de trabajar en conjunto con la arquitectura MVC es muy común su uso para framework</w:t>
       </w:r>
       <w:bookmarkStart w:id="0" w:name="_GoBack"/>
       <w:bookmarkEnd w:id="0"/>
       <w:r>
         <w:rPr>
           <w:rFonts w:ascii="Times New Roman" w:hAnsi="Times New Roman" w:cs="Times New Roman"/>
-          <w:b/>
-          <w:sz w:val="24"/>
-          <w:szCs w:val="24"/>
-          <w:lang w:val="es-ES"/>
-        </w:rPr>
-        <w:t>PLATAFORMA</w:t>
-      </w:r>
-    </w:p>
-    <w:p>
-      <w:pPr>
-        <w:pStyle w:val="Prrafodelista"/>
-        <w:spacing w:line="480" w:lineRule="auto"/>
-        <w:rPr>
-          <w:rFonts w:ascii="Times New Roman" w:hAnsi="Times New Roman" w:cs="Times New Roman"/>
-          <w:b/>
-          <w:sz w:val="24"/>
-          <w:szCs w:val="24"/>
-          <w:lang w:val="es-ES"/>
-        </w:rPr>
-      </w:pPr>
-      <w:r>
-        <w:rPr>
-          <w:rFonts w:ascii="Times New Roman" w:hAnsi="Times New Roman" w:cs="Times New Roman"/>
-          <w:sz w:val="24"/>
-          <w:szCs w:val="24"/>
-          <w:lang w:val="es-ES"/>
-        </w:rPr>
-        <w:t xml:space="preserve">La plataforma Microsoft será </w:t>
-      </w:r>
-      <w:r>
-        <w:rPr>
-          <w:rFonts w:ascii="Times New Roman" w:hAnsi="Times New Roman" w:cs="Times New Roman"/>
-          <w:sz w:val="24"/>
-          <w:szCs w:val="24"/>
-          <w:lang w:val="es-ES"/>
-        </w:rPr>
-        <w:t>la utilizada y con el F</w:t>
-      </w:r>
-      <w:r>
-        <w:rPr>
-          <w:rFonts w:ascii="Times New Roman" w:hAnsi="Times New Roman" w:cs="Times New Roman"/>
-          <w:sz w:val="24"/>
-          <w:szCs w:val="24"/>
-          <w:lang w:val="es-ES"/>
-        </w:rPr>
-        <w:t>ram</w:t>
-      </w:r>
-      <w:r>
-        <w:rPr>
-          <w:rFonts w:ascii="Times New Roman" w:hAnsi="Times New Roman" w:cs="Times New Roman"/>
-          <w:sz w:val="24"/>
-          <w:szCs w:val="24"/>
-          <w:lang w:val="es-ES"/>
-        </w:rPr>
-        <w:t>ew</w:t>
-      </w:r>
-      <w:r>
-        <w:rPr>
-          <w:rFonts w:ascii="Times New Roman" w:hAnsi="Times New Roman" w:cs="Times New Roman"/>
-          <w:sz w:val="24"/>
-          <w:szCs w:val="24"/>
-          <w:lang w:val="es-ES"/>
-        </w:rPr>
-        <w:t>ork ASP.Net desarrollado por</w:t>
-      </w:r>
-      <w:r>
-        <w:rPr>
-          <w:rFonts w:ascii="Times New Roman" w:hAnsi="Times New Roman" w:cs="Times New Roman"/>
-          <w:sz w:val="24"/>
-          <w:szCs w:val="24"/>
+          <w:color w:val="171717"/>
+          <w:sz w:val="24"/>
+          <w:szCs w:val="24"/>
+          <w:shd w:val="clear" w:color="auto" w:fill="FFFFFF"/>
+          <w:lang w:val="es-ES"/>
+        </w:rPr>
+        <w:t xml:space="preserve"> de ambiente web</w:t>
+      </w:r>
+      <w:r>
+        <w:rPr>
+          <w:rFonts w:ascii="Times New Roman" w:hAnsi="Times New Roman" w:cs="Times New Roman"/>
+          <w:b/>
+          <w:color w:val="171717"/>
+          <w:shd w:val="clear" w:color="auto" w:fill="FFFFFF"/>
+          <w:lang w:val="es-ES"/>
+        </w:rPr>
+        <w:t>.</w:t>
+      </w:r>
+      <w:r>
+        <w:rPr>
+          <w:rFonts w:ascii="Times New Roman" w:hAnsi="Times New Roman" w:cs="Times New Roman"/>
+          <w:b/>
+          <w:color w:val="171717"/>
+          <w:shd w:val="clear" w:color="auto" w:fill="FFFFFF"/>
           <w:lang w:val="es-ES"/>
         </w:rPr>
         <w:t xml:space="preserve"> </w:t>
       </w:r>
-      <w:r>
-        <w:rPr>
-          <w:rFonts w:ascii="Times New Roman" w:hAnsi="Times New Roman" w:cs="Times New Roman"/>
-          <w:sz w:val="24"/>
-          <w:szCs w:val="24"/>
-          <w:lang w:val="es-ES"/>
-        </w:rPr>
-        <w:t>Microsoft para crear la web</w:t>
-      </w:r>
-      <w:r>
-        <w:rPr>
-          <w:rFonts w:ascii="Times New Roman" w:hAnsi="Times New Roman" w:cs="Times New Roman"/>
-          <w:sz w:val="28"/>
-          <w:szCs w:val="28"/>
-          <w:lang w:val="es-ES"/>
-        </w:rPr>
-        <w:t xml:space="preserve">. </w:t>
-      </w:r>
-      <w:r>
+    </w:p>
+    <w:p>
+      <w:pPr>
+        <w:spacing w:line="480" w:lineRule="auto"/>
         <w:rPr>
           <w:rFonts w:ascii="Segoe UI" w:hAnsi="Segoe UI" w:cs="Segoe UI"/>
           <w:color w:val="171717"/>
           <w:shd w:val="clear" w:color="auto" w:fill="FFFFFF"/>
-        </w:rPr>
-        <w:t>usando</w:t>
-      </w:r>
-      <w:r>
+          <w:lang w:val="es-ES"/>
+        </w:rPr>
+      </w:pPr>
+    </w:p>
+    <w:p>
+      <w:pPr>
+        <w:spacing w:line="480" w:lineRule="auto"/>
         <w:rPr>
           <w:rFonts w:ascii="Segoe UI" w:hAnsi="Segoe UI" w:cs="Segoe UI"/>
+          <w:b/>
           <w:color w:val="171717"/>
           <w:shd w:val="clear" w:color="auto" w:fill="FFFFFF"/>
         </w:rPr>
-        <w:t xml:space="preserve"> las consultas de medios CSS y HTML estándar</w:t>
-      </w:r>
-      <w:r>
+      </w:pPr>
+    </w:p>
+    <w:p>
+      <w:pPr>
+        <w:pStyle w:val="Prrafodelista"/>
+        <w:spacing w:line="480" w:lineRule="auto"/>
+        <w:ind w:firstLine="696"/>
         <w:rPr>
           <w:rFonts w:ascii="Segoe UI" w:hAnsi="Segoe UI" w:cs="Segoe UI"/>
+          <w:b/>
           <w:color w:val="171717"/>
-          <w:shd w:val="clear" w:color="auto" w:fill="FFFFFF"/>
-        </w:rPr>
-        <w:t xml:space="preserve"> consiguiendo con esto adaptar la web al dispositivo del usuario</w:t>
-      </w:r>
-      <w:r>
-        <w:rPr>
-          <w:rFonts w:ascii="Segoe UI" w:hAnsi="Segoe UI" w:cs="Segoe UI"/>
-          <w:color w:val="171717"/>
-          <w:shd w:val="clear" w:color="auto" w:fill="FFFFFF"/>
-        </w:rPr>
-        <w:t xml:space="preserve"> utilizando la técnica de desarrollo web responsive.</w:t>
-      </w:r>
-      <w:r>
+          <w:sz w:val="24"/>
+          <w:szCs w:val="24"/>
+          <w:shd w:val="clear" w:color="auto" w:fill="FFFFFF"/>
+        </w:rPr>
+      </w:pPr>
+    </w:p>
+    <w:p>
+      <w:pPr>
+        <w:spacing w:line="480" w:lineRule="auto"/>
         <w:rPr>
           <w:rFonts w:ascii="Times New Roman" w:hAnsi="Times New Roman" w:cs="Times New Roman"/>
           <w:sz w:val="28"/>
           <w:szCs w:val="28"/>
           <w:lang w:val="es-ES"/>
         </w:rPr>
-        <w:br/>
-      </w:r>
+      </w:pPr>
     </w:p>
     <w:p>
       <w:pPr>
@@ -2564,6 +2991,60 @@
         <w:spacing w:line="480" w:lineRule="auto"/>
         <w:rPr>
           <w:rFonts w:ascii="Times New Roman" w:hAnsi="Times New Roman" w:cs="Times New Roman"/>
+          <w:b/>
+          <w:sz w:val="24"/>
+          <w:szCs w:val="24"/>
+          <w:lang w:val="es-ES"/>
+        </w:rPr>
+      </w:pPr>
+    </w:p>
+    <w:p>
+      <w:pPr>
+        <w:spacing w:line="480" w:lineRule="auto"/>
+        <w:rPr>
+          <w:rFonts w:ascii="Times New Roman" w:hAnsi="Times New Roman" w:cs="Times New Roman"/>
+          <w:b/>
+          <w:sz w:val="24"/>
+          <w:szCs w:val="24"/>
+          <w:lang w:val="es-ES"/>
+        </w:rPr>
+      </w:pPr>
+      <w:r>
+        <w:rPr>
+          <w:rFonts w:ascii="Times New Roman" w:hAnsi="Times New Roman" w:cs="Times New Roman"/>
+          <w:b/>
+          <w:sz w:val="24"/>
+          <w:szCs w:val="24"/>
+          <w:lang w:val="es-ES"/>
+        </w:rPr>
+        <w:t>10.REPOSITORIO</w:t>
+      </w:r>
+    </w:p>
+    <w:p>
+      <w:pPr>
+        <w:spacing w:line="480" w:lineRule="auto"/>
+        <w:rPr>
+          <w:rFonts w:ascii="Times New Roman" w:hAnsi="Times New Roman" w:cs="Times New Roman"/>
+          <w:b/>
+          <w:sz w:val="24"/>
+          <w:szCs w:val="24"/>
+          <w:lang w:val="es-ES"/>
+        </w:rPr>
+      </w:pPr>
+      <w:hyperlink r:id="rId9" w:history="1">
+        <w:r>
+          <w:rPr>
+            <w:rStyle w:val="Hipervnculo"/>
+          </w:rPr>
+          <w:t>https://github.com/maxwel1999/documentacionelec.</w:t>
+        </w:r>
+      </w:hyperlink>
+    </w:p>
+    <w:p>
+      <w:pPr>
+        <w:spacing w:line="480" w:lineRule="auto"/>
+        <w:rPr>
+          <w:rFonts w:ascii="Times New Roman" w:hAnsi="Times New Roman" w:cs="Times New Roman"/>
           <w:sz w:val="28"/>
           <w:szCs w:val="28"/>
           <w:lang w:val="es-ES"/>
@@ -2628,49 +3109,6 @@
     <w:p>
       <w:pPr>
         <w:spacing w:line="480" w:lineRule="auto"/>
-        <w:rPr>
-          <w:rFonts w:ascii="Times New Roman" w:hAnsi="Times New Roman" w:cs="Times New Roman"/>
-          <w:sz w:val="28"/>
-          <w:szCs w:val="28"/>
-          <w:lang w:val="es-ES"/>
-        </w:rPr>
-      </w:pPr>
-    </w:p>
-    <w:p>
-      <w:pPr>
-        <w:spacing w:line="480" w:lineRule="auto"/>
-        <w:rPr>
-          <w:rFonts w:ascii="Times New Roman" w:hAnsi="Times New Roman" w:cs="Times New Roman"/>
-          <w:sz w:val="28"/>
-          <w:szCs w:val="28"/>
-          <w:lang w:val="es-ES"/>
-        </w:rPr>
-      </w:pPr>
-    </w:p>
-    <w:p>
-      <w:pPr>
-        <w:spacing w:line="480" w:lineRule="auto"/>
-        <w:rPr>
-          <w:rFonts w:ascii="Times New Roman" w:hAnsi="Times New Roman" w:cs="Times New Roman"/>
-          <w:sz w:val="28"/>
-          <w:szCs w:val="28"/>
-          <w:lang w:val="es-ES"/>
-        </w:rPr>
-      </w:pPr>
-    </w:p>
-    <w:p>
-      <w:pPr>
-        <w:spacing w:line="480" w:lineRule="auto"/>
-        <w:rPr>
-          <w:rFonts w:ascii="Times New Roman" w:hAnsi="Times New Roman" w:cs="Times New Roman"/>
-          <w:sz w:val="28"/>
-          <w:szCs w:val="28"/>
-          <w:lang w:val="es-ES"/>
-        </w:rPr>
-      </w:pPr>
-    </w:p>
-    <w:p>
-      <w:pPr>
         <w:rPr>
           <w:rFonts w:ascii="Times New Roman" w:hAnsi="Times New Roman" w:cs="Times New Roman"/>
           <w:sz w:val="28"/>
@@ -4907,7 +5345,7 @@
 </file>
 
 <file path=customXml/itemProps1.xml><?xml version="1.0" encoding="utf-8"?>
-<ds:datastoreItem xmlns:ds="http://schemas.openxmlformats.org/officeDocument/2006/customXml" ds:itemID="{A7CF363C-3176-4310-890C-8ECBA2BDCEBB}">
+<ds:datastoreItem xmlns:ds="http://schemas.openxmlformats.org/officeDocument/2006/customXml" ds:itemID="{6CA4184F-4C4C-4C6F-AC56-80547425D623}">
   <ds:schemaRefs>
     <ds:schemaRef ds:uri="http://schemas.openxmlformats.org/officeDocument/2006/bibliography"/>
   </ds:schemaRefs>

</xml_diff>